<commit_message>
added more to lab 5
</commit_message>
<xml_diff>
--- a/Labs/Lab 5/Lab5(IPO, Design, Trace)ModF2022.docx
+++ b/Labs/Lab 5/Lab5(IPO, Design, Trace)ModF2022.docx
@@ -3,45 +3,62 @@
 <w:document xmlns:wpc="http://schemas.microsoft.com/office/word/2010/wordprocessingCanvas" xmlns:cx="http://schemas.microsoft.com/office/drawing/2014/chartex" xmlns:cx1="http://schemas.microsoft.com/office/drawing/2015/9/8/chartex" xmlns:cx2="http://schemas.microsoft.com/office/drawing/2015/10/21/chartex" xmlns:cx3="http://schemas.microsoft.com/office/drawing/2016/5/9/chartex" xmlns:cx4="http://schemas.microsoft.com/office/drawing/2016/5/10/chartex" xmlns:cx5="http://schemas.microsoft.com/office/drawing/2016/5/11/chartex" xmlns:cx6="http://schemas.microsoft.com/office/drawing/2016/5/12/chartex" xmlns:cx7="http://schemas.microsoft.com/office/drawing/2016/5/13/chartex" xmlns:cx8="http://schemas.microsoft.com/office/drawing/2016/5/14/chartex" xmlns:mc="http://schemas.openxmlformats.org/markup-compatibility/2006" xmlns:aink="http://schemas.microsoft.com/office/drawing/2016/ink" xmlns:am3d="http://schemas.microsoft.com/office/drawing/2017/model3d" xmlns:o="urn:schemas-microsoft-com:office:office" xmlns:oel="http://schemas.microsoft.com/office/2019/extlst" xmlns:r="http://schemas.openxmlformats.org/officeDocument/2006/relationships" xmlns:m="http://schemas.openxmlformats.org/officeDocument/2006/math" xmlns:v="urn:schemas-microsoft-com:vml" xmlns:wp14="http://schemas.microsoft.com/office/word/2010/wordprocessingDrawing" xmlns:wp="http://schemas.openxmlformats.org/drawingml/2006/wordprocessingDrawing" xmlns:w10="urn:schemas-microsoft-com:office:word" xmlns:w="http://schemas.openxmlformats.org/wordprocessingml/2006/main" xmlns:w14="http://schemas.microsoft.com/office/word/2010/wordml" xmlns:w15="http://schemas.microsoft.com/office/word/2012/wordml" xmlns:w16cex="http://schemas.microsoft.com/office/word/2018/wordml/cex" xmlns:w16cid="http://schemas.microsoft.com/office/word/2016/wordml/cid" xmlns:w16="http://schemas.microsoft.com/office/word/2018/wordml" xmlns:w16sdtdh="http://schemas.microsoft.com/office/word/2020/wordml/sdtdatahash" xmlns:w16se="http://schemas.microsoft.com/office/word/2015/wordml/symex" xmlns:wpg="http://schemas.microsoft.com/office/word/2010/wordprocessingGroup" xmlns:wpi="http://schemas.microsoft.com/office/word/2010/wordprocessingInk" xmlns:wne="http://schemas.microsoft.com/office/word/2006/wordml" xmlns:wps="http://schemas.microsoft.com/office/word/2010/wordprocessingShape" mc:Ignorable="w14 w15 w16se w16cid w16 w16cex w16sdtdh wp14">
   <w:body>
     <w:p>
-      <w:r>
-        <w:rPr>
+      <w:pPr>
+        <w:rPr>
+          <w:rFonts w:ascii="Arial" w:hAnsi="Arial" w:cs="Arial"/>
+        </w:rPr>
+      </w:pPr>
+      <w:r>
+        <w:rPr>
+          <w:rFonts w:ascii="Arial" w:hAnsi="Arial" w:cs="Arial"/>
           <w:b/>
           <w:color w:val="0070C0"/>
         </w:rPr>
         <w:t>Assignment Name</w:t>
       </w:r>
       <w:r>
+        <w:rPr>
+          <w:rFonts w:ascii="Arial" w:hAnsi="Arial" w:cs="Arial"/>
+        </w:rPr>
         <w:t xml:space="preserve">:  </w:t>
       </w:r>
       <w:r>
         <w:rPr>
+          <w:rFonts w:ascii="Arial" w:hAnsi="Arial" w:cs="Arial"/>
           <w:b/>
         </w:rPr>
         <w:t>Lab</w:t>
       </w:r>
       <w:r>
         <w:rPr>
+          <w:rFonts w:ascii="Arial" w:hAnsi="Arial" w:cs="Arial"/>
           <w:b/>
         </w:rPr>
         <w:t>5</w:t>
       </w:r>
       <w:r>
         <w:rPr>
+          <w:rFonts w:ascii="Arial" w:hAnsi="Arial" w:cs="Arial"/>
           <w:b/>
         </w:rPr>
         <w:t>:</w:t>
       </w:r>
       <w:r>
+        <w:rPr>
+          <w:rFonts w:ascii="Arial" w:hAnsi="Arial" w:cs="Arial"/>
+        </w:rPr>
         <w:t xml:space="preserve"> (</w:t>
       </w:r>
       <w:r>
         <w:rPr>
+          <w:rFonts w:ascii="Arial" w:hAnsi="Arial" w:cs="Arial"/>
           <w:b/>
         </w:rPr>
         <w:t>IPO, Design, Trace</w:t>
       </w:r>
       <w:r>
         <w:rPr>
+          <w:rFonts w:ascii="Arial" w:hAnsi="Arial" w:cs="Arial"/>
           <w:b/>
         </w:rPr>
         <w:t>)</w:t>
@@ -50,13 +67,14 @@
     <w:p>
       <w:pPr>
         <w:rPr>
-          <w:rFonts w:cs="Times New Roman"/>
+          <w:rFonts w:ascii="Arial" w:hAnsi="Arial" w:cs="Arial"/>
           <w:b/>
           <w:color w:val="FF0000"/>
         </w:rPr>
       </w:pPr>
       <w:r>
         <w:rPr>
+          <w:rFonts w:ascii="Arial" w:hAnsi="Arial" w:cs="Arial"/>
           <w:b/>
           <w:color w:val="0070C0"/>
         </w:rPr>
@@ -64,15 +82,20 @@
       </w:r>
       <w:r>
         <w:rPr>
+          <w:rFonts w:ascii="Arial" w:hAnsi="Arial" w:cs="Arial"/>
           <w:b/>
         </w:rPr>
         <w:t>:</w:t>
       </w:r>
       <w:r>
+        <w:rPr>
+          <w:rFonts w:ascii="Arial" w:hAnsi="Arial" w:cs="Arial"/>
+        </w:rPr>
         <w:t xml:space="preserve"> </w:t>
       </w:r>
       <w:r>
         <w:rPr>
+          <w:rFonts w:ascii="Arial" w:hAnsi="Arial" w:cs="Arial"/>
           <w:b/>
           <w:color w:val="FF0000"/>
         </w:rPr>
@@ -80,6 +103,7 @@
       </w:r>
       <w:r>
         <w:rPr>
+          <w:rFonts w:ascii="Arial" w:hAnsi="Arial" w:cs="Arial"/>
           <w:b/>
           <w:color w:val="FF0000"/>
         </w:rPr>
@@ -87,6 +111,7 @@
       </w:r>
       <w:r>
         <w:rPr>
+          <w:rFonts w:ascii="Arial" w:hAnsi="Arial" w:cs="Arial"/>
           <w:b/>
           <w:color w:val="FF0000"/>
         </w:rPr>
@@ -94,6 +119,7 @@
       </w:r>
       <w:r>
         <w:rPr>
+          <w:rFonts w:ascii="Arial" w:hAnsi="Arial" w:cs="Arial"/>
           <w:b/>
           <w:color w:val="FF0000"/>
         </w:rPr>
@@ -101,6 +127,7 @@
       </w:r>
       <w:r>
         <w:rPr>
+          <w:rFonts w:ascii="Arial" w:hAnsi="Arial" w:cs="Arial"/>
           <w:b/>
           <w:color w:val="FF0000"/>
         </w:rPr>
@@ -108,6 +135,7 @@
       </w:r>
       <w:r>
         <w:rPr>
+          <w:rFonts w:ascii="Arial" w:hAnsi="Arial" w:cs="Arial"/>
           <w:b/>
           <w:color w:val="FF0000"/>
         </w:rPr>
@@ -115,6 +143,7 @@
       </w:r>
       <w:r>
         <w:rPr>
+          <w:rFonts w:ascii="Arial" w:hAnsi="Arial" w:cs="Arial"/>
           <w:b/>
           <w:color w:val="FF0000"/>
         </w:rPr>
@@ -122,6 +151,7 @@
       </w:r>
       <w:r>
         <w:rPr>
+          <w:rFonts w:ascii="Arial" w:hAnsi="Arial" w:cs="Arial"/>
           <w:b/>
           <w:color w:val="FF0000"/>
         </w:rPr>
@@ -129,7 +159,7 @@
       </w:r>
       <w:r>
         <w:rPr>
-          <w:rFonts w:cs="Times New Roman"/>
+          <w:rFonts w:ascii="Arial" w:hAnsi="Arial" w:cs="Arial"/>
           <w:b/>
           <w:color w:val="FF0000"/>
         </w:rPr>
@@ -137,7 +167,7 @@
       </w:r>
       <w:r>
         <w:rPr>
-          <w:rFonts w:cs="Times New Roman"/>
+          <w:rFonts w:ascii="Arial" w:hAnsi="Arial" w:cs="Arial"/>
           <w:b/>
           <w:color w:val="FF0000"/>
         </w:rPr>
@@ -145,7 +175,7 @@
       </w:r>
       <w:r>
         <w:rPr>
-          <w:rFonts w:cs="Times New Roman"/>
+          <w:rFonts w:ascii="Arial" w:hAnsi="Arial" w:cs="Arial"/>
           <w:b/>
           <w:color w:val="FF0000"/>
         </w:rPr>
@@ -153,7 +183,7 @@
       </w:r>
       <w:r>
         <w:rPr>
-          <w:rFonts w:cs="Times New Roman"/>
+          <w:rFonts w:ascii="Arial" w:hAnsi="Arial" w:cs="Arial"/>
           <w:b/>
           <w:color w:val="FF0000"/>
         </w:rPr>
@@ -161,51 +191,48 @@
       </w:r>
     </w:p>
     <w:p>
-      <w:r>
-        <w:rPr>
-          <w:rFonts w:cs="Times New Roman"/>
-          <w:b/>
-        </w:rPr>
-        <w:t>Grade</w:t>
-      </w:r>
-      <w:r>
-        <w:rPr>
-          <w:rFonts w:cs="Times New Roman"/>
-          <w:b/>
-        </w:rPr>
-        <w:t xml:space="preserve"> for assignment</w:t>
-      </w:r>
-      <w:r>
-        <w:rPr>
-          <w:rFonts w:cs="Times New Roman"/>
-          <w:b/>
-        </w:rPr>
-        <w:t xml:space="preserve">: </w:t>
-      </w:r>
-      <w:r>
-        <w:rPr>
-          <w:rFonts w:cs="Times New Roman"/>
+      <w:pPr>
+        <w:rPr>
+          <w:rFonts w:ascii="Arial" w:hAnsi="Arial" w:cs="Arial"/>
+        </w:rPr>
+      </w:pPr>
+      <w:r>
+        <w:rPr>
+          <w:rFonts w:ascii="Arial" w:hAnsi="Arial" w:cs="Arial"/>
+          <w:b/>
+        </w:rPr>
+        <w:t xml:space="preserve">Grade for assignment: </w:t>
+      </w:r>
+      <w:r>
+        <w:rPr>
+          <w:rFonts w:ascii="Arial" w:hAnsi="Arial" w:cs="Arial"/>
           <w:b/>
         </w:rPr>
         <w:t>3</w:t>
       </w:r>
       <w:r>
         <w:rPr>
-          <w:rFonts w:cs="Times New Roman"/>
+          <w:rFonts w:ascii="Arial" w:hAnsi="Arial" w:cs="Arial"/>
           <w:b/>
         </w:rPr>
         <w:t>0</w:t>
       </w:r>
       <w:r>
         <w:rPr>
-          <w:rFonts w:cs="Times New Roman"/>
+          <w:rFonts w:ascii="Arial" w:hAnsi="Arial" w:cs="Arial"/>
         </w:rPr>
         <w:t xml:space="preserve"> points</w:t>
       </w:r>
     </w:p>
     <w:p>
-      <w:r>
-        <w:rPr>
+      <w:pPr>
+        <w:rPr>
+          <w:rFonts w:ascii="Arial" w:hAnsi="Arial" w:cs="Arial"/>
+        </w:rPr>
+      </w:pPr>
+      <w:r>
+        <w:rPr>
+          <w:rFonts w:ascii="Arial" w:hAnsi="Arial" w:cs="Arial"/>
           <w:b/>
           <w:color w:val="0070C0"/>
         </w:rPr>
@@ -213,128 +240,189 @@
       </w:r>
       <w:r>
         <w:rPr>
+          <w:rFonts w:ascii="Arial" w:hAnsi="Arial" w:cs="Arial"/>
           <w:b/>
         </w:rPr>
         <w:t>:</w:t>
       </w:r>
       <w:r>
+        <w:rPr>
+          <w:rFonts w:ascii="Arial" w:hAnsi="Arial" w:cs="Arial"/>
+        </w:rPr>
         <w:t xml:space="preserve"> </w:t>
       </w:r>
       <w:r>
+        <w:rPr>
+          <w:rFonts w:ascii="Arial" w:hAnsi="Arial" w:cs="Arial"/>
+        </w:rPr>
         <w:t>O</w:t>
       </w:r>
       <w:r>
+        <w:rPr>
+          <w:rFonts w:ascii="Arial" w:hAnsi="Arial" w:cs="Arial"/>
+        </w:rPr>
         <w:t xml:space="preserve">btain experience in </w:t>
       </w:r>
       <w:r>
+        <w:rPr>
+          <w:rFonts w:ascii="Arial" w:hAnsi="Arial" w:cs="Arial"/>
+        </w:rPr>
         <w:t xml:space="preserve">analysis </w:t>
       </w:r>
       <w:r>
+        <w:rPr>
+          <w:rFonts w:ascii="Arial" w:hAnsi="Arial" w:cs="Arial"/>
+        </w:rPr>
         <w:t>using</w:t>
       </w:r>
       <w:r>
+        <w:rPr>
+          <w:rFonts w:ascii="Arial" w:hAnsi="Arial" w:cs="Arial"/>
+        </w:rPr>
         <w:t xml:space="preserve"> the Input Process Output (IPO) </w:t>
       </w:r>
       <w:r>
+        <w:rPr>
+          <w:rFonts w:ascii="Arial" w:hAnsi="Arial" w:cs="Arial"/>
+        </w:rPr>
         <w:t>tool and</w:t>
       </w:r>
       <w:r>
+        <w:rPr>
+          <w:rFonts w:ascii="Arial" w:hAnsi="Arial" w:cs="Arial"/>
+        </w:rPr>
         <w:t xml:space="preserve"> realiz</w:t>
       </w:r>
       <w:r>
+        <w:rPr>
+          <w:rFonts w:ascii="Arial" w:hAnsi="Arial" w:cs="Arial"/>
+        </w:rPr>
         <w:t>e</w:t>
       </w:r>
       <w:r>
+        <w:rPr>
+          <w:rFonts w:ascii="Arial" w:hAnsi="Arial" w:cs="Arial"/>
+        </w:rPr>
         <w:t xml:space="preserve"> the importance </w:t>
       </w:r>
       <w:r>
+        <w:rPr>
+          <w:rFonts w:ascii="Arial" w:hAnsi="Arial" w:cs="Arial"/>
+        </w:rPr>
         <w:t xml:space="preserve">of </w:t>
       </w:r>
       <w:r>
+        <w:rPr>
+          <w:rFonts w:ascii="Arial" w:hAnsi="Arial" w:cs="Arial"/>
+        </w:rPr>
         <w:t>security in software development</w:t>
       </w:r>
       <w:r>
+        <w:rPr>
+          <w:rFonts w:ascii="Arial" w:hAnsi="Arial" w:cs="Arial"/>
+        </w:rPr>
         <w:t xml:space="preserve">. </w:t>
       </w:r>
       <w:r>
+        <w:rPr>
+          <w:rFonts w:ascii="Arial" w:hAnsi="Arial" w:cs="Arial"/>
+        </w:rPr>
         <w:t>Assignment</w:t>
       </w:r>
       <w:r>
+        <w:rPr>
+          <w:rFonts w:ascii="Arial" w:hAnsi="Arial" w:cs="Arial"/>
+        </w:rPr>
         <w:t xml:space="preserve"> accomplish</w:t>
       </w:r>
       <w:r>
+        <w:rPr>
+          <w:rFonts w:ascii="Arial" w:hAnsi="Arial" w:cs="Arial"/>
+        </w:rPr>
         <w:t>es</w:t>
       </w:r>
       <w:r>
+        <w:rPr>
+          <w:rFonts w:ascii="Arial" w:hAnsi="Arial" w:cs="Arial"/>
+        </w:rPr>
         <w:t xml:space="preserve"> course learning objective </w:t>
       </w:r>
       <w:r>
+        <w:rPr>
+          <w:rFonts w:ascii="Arial" w:hAnsi="Arial" w:cs="Arial"/>
+        </w:rPr>
         <w:t>“</w:t>
       </w:r>
       <w:r>
-        <w:t>a</w:t>
-      </w:r>
-      <w:r>
-        <w:rPr>
-          <w:rFonts w:cs="Arial"/>
-        </w:rPr>
-        <w:t>nalyze problems and design structured solutions</w:t>
-      </w:r>
-      <w:r>
-        <w:rPr>
-          <w:rFonts w:cs="Arial"/>
+        <w:rPr>
+          <w:rFonts w:ascii="Arial" w:hAnsi="Arial" w:cs="Arial"/>
+        </w:rPr>
+        <w:t>analyze problems and design structured solutions</w:t>
+      </w:r>
+      <w:r>
+        <w:rPr>
+          <w:rFonts w:ascii="Arial" w:hAnsi="Arial" w:cs="Arial"/>
         </w:rPr>
         <w:t>”</w:t>
       </w:r>
       <w:r>
         <w:rPr>
-          <w:rFonts w:cs="Arial"/>
+          <w:rFonts w:ascii="Arial" w:hAnsi="Arial" w:cs="Arial"/>
         </w:rPr>
         <w:t xml:space="preserve">. </w:t>
       </w:r>
       <w:r>
         <w:rPr>
-          <w:rFonts w:cs="Arial"/>
+          <w:rFonts w:ascii="Arial" w:hAnsi="Arial" w:cs="Arial"/>
         </w:rPr>
         <w:t>A</w:t>
       </w:r>
       <w:r>
         <w:rPr>
-          <w:rFonts w:cs="Arial"/>
+          <w:rFonts w:ascii="Arial" w:hAnsi="Arial" w:cs="Arial"/>
         </w:rPr>
         <w:t xml:space="preserve">ssignment </w:t>
       </w:r>
       <w:r>
         <w:rPr>
-          <w:rFonts w:cs="Arial"/>
+          <w:rFonts w:ascii="Arial" w:hAnsi="Arial" w:cs="Arial"/>
         </w:rPr>
         <w:t xml:space="preserve">also </w:t>
       </w:r>
       <w:r>
         <w:rPr>
-          <w:rFonts w:cs="Arial"/>
+          <w:rFonts w:ascii="Arial" w:hAnsi="Arial" w:cs="Arial"/>
         </w:rPr>
         <w:t>provide</w:t>
       </w:r>
       <w:r>
         <w:rPr>
-          <w:rFonts w:cs="Arial"/>
+          <w:rFonts w:ascii="Arial" w:hAnsi="Arial" w:cs="Arial"/>
         </w:rPr>
         <w:t>s</w:t>
       </w:r>
       <w:r>
         <w:rPr>
-          <w:rFonts w:cs="Arial"/>
+          <w:rFonts w:ascii="Arial" w:hAnsi="Arial" w:cs="Arial"/>
         </w:rPr>
         <w:t xml:space="preserve"> preparation for COSC236 course, and enhances skills needed in Information Technology (IT) and Computer Science industries.</w:t>
       </w:r>
     </w:p>
     <w:p>
-      <w:r>
+      <w:pPr>
+        <w:rPr>
+          <w:rFonts w:ascii="Arial" w:hAnsi="Arial" w:cs="Arial"/>
+        </w:rPr>
+      </w:pPr>
+      <w:r>
+        <w:rPr>
+          <w:rFonts w:ascii="Arial" w:hAnsi="Arial" w:cs="Arial"/>
+        </w:rPr>
         <w:t xml:space="preserve">      </w:t>
       </w:r>
       <w:r>
         <w:rPr>
+          <w:rFonts w:ascii="Arial" w:hAnsi="Arial" w:cs="Arial"/>
           <w:b/>
           <w:color w:val="0070C0"/>
         </w:rPr>
@@ -342,65 +430,132 @@
       </w:r>
       <w:r>
         <w:rPr>
+          <w:rFonts w:ascii="Arial" w:hAnsi="Arial" w:cs="Arial"/>
           <w:b/>
         </w:rPr>
         <w:t>:</w:t>
       </w:r>
       <w:r>
+        <w:rPr>
+          <w:rFonts w:ascii="Arial" w:hAnsi="Arial" w:cs="Arial"/>
+        </w:rPr>
         <w:t xml:space="preserve"> </w:t>
       </w:r>
       <w:r>
+        <w:rPr>
+          <w:rFonts w:ascii="Arial" w:hAnsi="Arial" w:cs="Arial"/>
+        </w:rPr>
         <w:t>P</w:t>
       </w:r>
       <w:r>
+        <w:rPr>
+          <w:rFonts w:ascii="Arial" w:hAnsi="Arial" w:cs="Arial"/>
+        </w:rPr>
         <w:t>urpose of assignment is to help you practice the following skills.</w:t>
       </w:r>
     </w:p>
     <w:p>
-      <w:r>
+      <w:pPr>
+        <w:rPr>
+          <w:rFonts w:ascii="Arial" w:hAnsi="Arial" w:cs="Arial"/>
+        </w:rPr>
+      </w:pPr>
+      <w:r>
+        <w:rPr>
+          <w:rFonts w:ascii="Arial" w:hAnsi="Arial" w:cs="Arial"/>
+        </w:rPr>
         <w:t>-</w:t>
       </w:r>
       <w:r>
+        <w:rPr>
+          <w:rFonts w:ascii="Arial" w:hAnsi="Arial" w:cs="Arial"/>
+        </w:rPr>
         <w:t xml:space="preserve">Ability to utilize </w:t>
       </w:r>
       <w:r>
+        <w:rPr>
+          <w:rFonts w:ascii="Arial" w:hAnsi="Arial" w:cs="Arial"/>
+        </w:rPr>
         <w:t xml:space="preserve">the </w:t>
       </w:r>
       <w:r>
+        <w:rPr>
+          <w:rFonts w:ascii="Arial" w:hAnsi="Arial" w:cs="Arial"/>
+        </w:rPr>
         <w:t>IPO tool</w:t>
       </w:r>
     </w:p>
     <w:p>
-      <w:r>
+      <w:pPr>
+        <w:rPr>
+          <w:rFonts w:ascii="Arial" w:hAnsi="Arial" w:cs="Arial"/>
+        </w:rPr>
+      </w:pPr>
+      <w:r>
+        <w:rPr>
+          <w:rFonts w:ascii="Arial" w:hAnsi="Arial" w:cs="Arial"/>
+        </w:rPr>
         <w:t xml:space="preserve">-Ability to </w:t>
       </w:r>
       <w:r>
+        <w:rPr>
+          <w:rFonts w:ascii="Arial" w:hAnsi="Arial" w:cs="Arial"/>
+        </w:rPr>
         <w:t>do</w:t>
       </w:r>
       <w:r>
+        <w:rPr>
+          <w:rFonts w:ascii="Arial" w:hAnsi="Arial" w:cs="Arial"/>
+        </w:rPr>
         <w:t xml:space="preserve"> </w:t>
       </w:r>
       <w:r>
+        <w:rPr>
+          <w:rFonts w:ascii="Arial" w:hAnsi="Arial" w:cs="Arial"/>
+        </w:rPr>
         <w:t>a Trace</w:t>
       </w:r>
     </w:p>
     <w:p>
-      <w:r>
+      <w:pPr>
+        <w:rPr>
+          <w:rFonts w:ascii="Arial" w:hAnsi="Arial" w:cs="Arial"/>
+        </w:rPr>
+      </w:pPr>
+      <w:r>
+        <w:rPr>
+          <w:rFonts w:ascii="Arial" w:hAnsi="Arial" w:cs="Arial"/>
+        </w:rPr>
         <w:t>-</w:t>
       </w:r>
       <w:r>
+        <w:rPr>
+          <w:rFonts w:ascii="Arial" w:hAnsi="Arial" w:cs="Arial"/>
+        </w:rPr>
         <w:t xml:space="preserve">Able to write efficient </w:t>
       </w:r>
       <w:r>
+        <w:rPr>
+          <w:rFonts w:ascii="Arial" w:hAnsi="Arial" w:cs="Arial"/>
+        </w:rPr>
         <w:t>computer program</w:t>
       </w:r>
     </w:p>
     <w:p>
-      <w:r>
+      <w:pPr>
+        <w:rPr>
+          <w:rFonts w:ascii="Arial" w:hAnsi="Arial" w:cs="Arial"/>
+        </w:rPr>
+      </w:pPr>
+      <w:r>
+        <w:rPr>
+          <w:rFonts w:ascii="Arial" w:hAnsi="Arial" w:cs="Arial"/>
+        </w:rPr>
         <w:t xml:space="preserve">   </w:t>
       </w:r>
       <w:r>
         <w:rPr>
+          <w:rFonts w:ascii="Arial" w:hAnsi="Arial" w:cs="Arial"/>
           <w:b/>
           <w:color w:val="0070C0"/>
         </w:rPr>
@@ -408,34 +563,52 @@
       </w:r>
       <w:r>
         <w:rPr>
+          <w:rFonts w:ascii="Arial" w:hAnsi="Arial" w:cs="Arial"/>
           <w:b/>
         </w:rPr>
         <w:t>:</w:t>
       </w:r>
       <w:r>
+        <w:rPr>
+          <w:rFonts w:ascii="Arial" w:hAnsi="Arial" w:cs="Arial"/>
+        </w:rPr>
         <w:t xml:space="preserve"> </w:t>
       </w:r>
       <w:r>
+        <w:rPr>
+          <w:rFonts w:ascii="Arial" w:hAnsi="Arial" w:cs="Arial"/>
+        </w:rPr>
         <w:t>B</w:t>
       </w:r>
       <w:r>
+        <w:rPr>
+          <w:rFonts w:ascii="Arial" w:hAnsi="Arial" w:cs="Arial"/>
+        </w:rPr>
         <w:t xml:space="preserve">ecome familiar with </w:t>
       </w:r>
       <w:r>
+        <w:rPr>
+          <w:rFonts w:ascii="Arial" w:hAnsi="Arial" w:cs="Arial"/>
+        </w:rPr>
         <w:t>using the Software Development Life Cycle (SDLC)</w:t>
       </w:r>
       <w:r>
+        <w:rPr>
+          <w:rFonts w:ascii="Arial" w:hAnsi="Arial" w:cs="Arial"/>
+        </w:rPr>
         <w:t xml:space="preserve">.  </w:t>
       </w:r>
     </w:p>
     <w:p>
       <w:pPr>
         <w:rPr>
-          <w:b/>
-        </w:rPr>
-      </w:pPr>
-      <w:r>
-        <w:rPr>
+          <w:rFonts w:ascii="Arial" w:hAnsi="Arial" w:cs="Arial"/>
+          <w:b/>
+        </w:rPr>
+      </w:pPr>
+      <w:r>
+        <w:rPr>
+          <w:rFonts w:ascii="Arial" w:hAnsi="Arial" w:cs="Arial"/>
           <w:b/>
         </w:rPr>
         <w:t>****************************************************************************</w:t>
@@ -445,12 +618,14 @@
       <w:pPr>
         <w:spacing w:after="0"/>
         <w:rPr>
+          <w:rFonts w:ascii="Arial" w:hAnsi="Arial" w:cs="Arial"/>
           <w:b/>
           <w:u w:val="single"/>
         </w:rPr>
       </w:pPr>
       <w:r>
         <w:rPr>
+          <w:rFonts w:ascii="Arial" w:hAnsi="Arial" w:cs="Arial"/>
           <w:b/>
           <w:color w:val="FF0000"/>
           <w:u w:val="single"/>
@@ -459,6 +634,7 @@
       </w:r>
       <w:r>
         <w:rPr>
+          <w:rFonts w:ascii="Arial" w:hAnsi="Arial" w:cs="Arial"/>
           <w:b/>
           <w:color w:val="FF0000"/>
           <w:u w:val="single"/>
@@ -467,6 +643,7 @@
       </w:r>
       <w:r>
         <w:rPr>
+          <w:rFonts w:ascii="Arial" w:hAnsi="Arial" w:cs="Arial"/>
           <w:b/>
           <w:color w:val="FF0000"/>
           <w:u w:val="single"/>
@@ -481,14 +658,14 @@
         <w:adjustRightInd w:val="0"/>
         <w:spacing w:after="0" w:line="240" w:lineRule="auto"/>
         <w:rPr>
-          <w:rFonts w:cs="Consolas"/>
+          <w:rFonts w:ascii="Arial" w:hAnsi="Arial" w:cs="Arial"/>
           <w:szCs w:val="19"/>
           <w:highlight w:val="white"/>
         </w:rPr>
       </w:pPr>
       <w:r>
         <w:rPr>
-          <w:rFonts w:cs="Consolas"/>
+          <w:rFonts w:ascii="Arial" w:hAnsi="Arial" w:cs="Arial"/>
           <w:b/>
           <w:szCs w:val="19"/>
           <w:highlight w:val="white"/>
@@ -497,7 +674,7 @@
       </w:r>
       <w:r>
         <w:rPr>
-          <w:rFonts w:cs="Consolas"/>
+          <w:rFonts w:ascii="Arial" w:hAnsi="Arial" w:cs="Arial"/>
           <w:szCs w:val="19"/>
           <w:highlight w:val="white"/>
         </w:rPr>
@@ -505,7 +682,7 @@
       </w:r>
       <w:r>
         <w:rPr>
-          <w:rFonts w:cs="Consolas"/>
+          <w:rFonts w:ascii="Arial" w:hAnsi="Arial" w:cs="Arial"/>
           <w:b/>
           <w:szCs w:val="19"/>
           <w:highlight w:val="white"/>
@@ -515,7 +692,7 @@
       </w:r>
       <w:r>
         <w:rPr>
-          <w:rFonts w:cs="Consolas"/>
+          <w:rFonts w:ascii="Arial" w:hAnsi="Arial" w:cs="Arial"/>
           <w:szCs w:val="19"/>
           <w:highlight w:val="white"/>
         </w:rPr>
@@ -523,7 +700,7 @@
       </w:r>
       <w:r>
         <w:rPr>
-          <w:rFonts w:cs="Consolas"/>
+          <w:rFonts w:ascii="Arial" w:hAnsi="Arial" w:cs="Arial"/>
           <w:b/>
           <w:szCs w:val="19"/>
           <w:highlight w:val="white"/>
@@ -533,7 +710,7 @@
       </w:r>
       <w:r>
         <w:rPr>
-          <w:rFonts w:cs="Consolas"/>
+          <w:rFonts w:ascii="Arial" w:hAnsi="Arial" w:cs="Arial"/>
           <w:szCs w:val="19"/>
           <w:highlight w:val="white"/>
         </w:rPr>
@@ -541,7 +718,7 @@
       </w:r>
       <w:r>
         <w:rPr>
-          <w:rFonts w:cs="Consolas"/>
+          <w:rFonts w:ascii="Arial" w:hAnsi="Arial" w:cs="Arial"/>
           <w:b/>
           <w:szCs w:val="19"/>
           <w:highlight w:val="white"/>
@@ -551,7 +728,7 @@
       </w:r>
       <w:r>
         <w:rPr>
-          <w:rFonts w:cs="Consolas"/>
+          <w:rFonts w:ascii="Arial" w:hAnsi="Arial" w:cs="Arial"/>
           <w:szCs w:val="19"/>
           <w:highlight w:val="white"/>
         </w:rPr>
@@ -565,7 +742,7 @@
         <w:adjustRightInd w:val="0"/>
         <w:spacing w:after="0" w:line="240" w:lineRule="auto"/>
         <w:rPr>
-          <w:rFonts w:cs="Consolas"/>
+          <w:rFonts w:ascii="Arial" w:hAnsi="Arial" w:cs="Arial"/>
           <w:szCs w:val="19"/>
           <w:highlight w:val="white"/>
         </w:rPr>
@@ -575,13 +752,13 @@
       <w:pPr>
         <w:pStyle w:val="NoSpacing"/>
         <w:rPr>
-          <w:rFonts w:asciiTheme="minorHAnsi" w:hAnsiTheme="minorHAnsi"/>
-          <w:b/>
-        </w:rPr>
-      </w:pPr>
-      <w:r>
-        <w:rPr>
-          <w:rFonts w:asciiTheme="minorHAnsi" w:hAnsiTheme="minorHAnsi"/>
+          <w:rFonts w:ascii="Arial" w:hAnsi="Arial" w:cs="Arial"/>
+          <w:b/>
+        </w:rPr>
+      </w:pPr>
+      <w:r>
+        <w:rPr>
+          <w:rFonts w:ascii="Arial" w:hAnsi="Arial" w:cs="Arial"/>
           <w:b/>
         </w:rPr>
         <w:t xml:space="preserve">Note(s): </w:t>
@@ -598,7 +775,7 @@
         <w:autoSpaceDN w:val="0"/>
         <w:adjustRightInd w:val="0"/>
         <w:rPr>
-          <w:rFonts w:cs="Consolas"/>
+          <w:rFonts w:ascii="Arial" w:hAnsi="Arial" w:cs="Arial"/>
           <w:b/>
           <w:szCs w:val="19"/>
           <w:highlight w:val="white"/>
@@ -606,34 +783,16 @@
       </w:pPr>
       <w:r>
         <w:rPr>
-          <w:rFonts w:asciiTheme="minorHAnsi" w:hAnsiTheme="minorHAnsi"/>
-        </w:rPr>
-        <w:t xml:space="preserve">All programs should be completed within the </w:t>
-      </w:r>
-      <w:r>
-        <w:rPr>
-          <w:rFonts w:asciiTheme="minorHAnsi" w:hAnsiTheme="minorHAnsi"/>
-        </w:rPr>
-        <w:t>Visual Studio Code</w:t>
-      </w:r>
-      <w:r>
-        <w:rPr>
-          <w:rFonts w:asciiTheme="minorHAnsi" w:hAnsiTheme="minorHAnsi"/>
-        </w:rPr>
-        <w:t xml:space="preserve"> environment. </w:t>
-      </w:r>
-      <w:r>
-        <w:rPr>
-          <w:rFonts w:asciiTheme="minorHAnsi" w:hAnsiTheme="minorHAnsi"/>
-        </w:rPr>
-        <w:t xml:space="preserve">There are guides in blackboard to start you off with Visual Studio Code. </w:t>
+          <w:rFonts w:ascii="Arial" w:hAnsi="Arial" w:cs="Arial"/>
+        </w:rPr>
+        <w:t xml:space="preserve">All programs should be completed within the Visual Studio Code environment. There are guides in blackboard to start you off with Visual Studio Code. </w:t>
       </w:r>
     </w:p>
     <w:p>
       <w:pPr>
         <w:spacing w:after="0" w:line="240" w:lineRule="auto"/>
         <w:rPr>
-          <w:rFonts w:ascii="Times New Roman" w:eastAsia="Times New Roman" w:hAnsi="Times New Roman"/>
+          <w:rFonts w:ascii="Arial" w:eastAsia="Times New Roman" w:hAnsi="Arial" w:cs="Arial"/>
           <w:b/>
           <w:bCs/>
           <w:sz w:val="24"/>
@@ -645,7 +804,7 @@
       <w:pPr>
         <w:spacing w:after="0" w:line="240" w:lineRule="auto"/>
         <w:rPr>
-          <w:rFonts w:ascii="Times New Roman" w:eastAsia="Times New Roman" w:hAnsi="Times New Roman"/>
+          <w:rFonts w:ascii="Arial" w:eastAsia="Times New Roman" w:hAnsi="Arial" w:cs="Arial"/>
           <w:b/>
           <w:bCs/>
           <w:sz w:val="24"/>
@@ -654,6 +813,7 @@
       </w:pPr>
       <w:r>
         <w:rPr>
+          <w:rFonts w:ascii="Arial" w:hAnsi="Arial" w:cs="Arial"/>
           <w:b/>
           <w:bCs/>
         </w:rPr>
@@ -661,6 +821,68 @@
       </w:r>
       <w:r>
         <w:rPr>
+          <w:rFonts w:ascii="Arial" w:hAnsi="Arial" w:cs="Arial"/>
+          <w:b/>
+          <w:bCs/>
+        </w:rPr>
+        <w:tab/>
+        <w:t xml:space="preserve">Name </w:t>
+      </w:r>
+      <w:r>
+        <w:rPr>
+          <w:rFonts w:ascii="Arial" w:hAnsi="Arial" w:cs="Arial"/>
+          <w:u w:val="single"/>
+        </w:rPr>
+        <w:t>Blessing Abumere</w:t>
+      </w:r>
+    </w:p>
+    <w:p>
+      <w:pPr>
+        <w:ind w:left="720" w:firstLine="720"/>
+        <w:rPr>
+          <w:rFonts w:ascii="Arial" w:hAnsi="Arial" w:cs="Arial"/>
+          <w:b/>
+          <w:bCs/>
+        </w:rPr>
+      </w:pPr>
+      <w:r>
+        <w:rPr>
+          <w:rFonts w:ascii="Arial" w:hAnsi="Arial" w:cs="Arial"/>
+          <w:b/>
+          <w:bCs/>
+        </w:rPr>
+        <w:t>role (did the typing or read and review) _____________________________</w:t>
+      </w:r>
+    </w:p>
+    <w:p>
+      <w:pPr>
+        <w:ind w:left="720" w:firstLine="720"/>
+        <w:rPr>
+          <w:rFonts w:ascii="Arial" w:hAnsi="Arial" w:cs="Arial"/>
+          <w:b/>
+          <w:bCs/>
+        </w:rPr>
+      </w:pPr>
+    </w:p>
+    <w:p>
+      <w:pPr>
+        <w:rPr>
+          <w:rFonts w:ascii="Arial" w:hAnsi="Arial" w:cs="Arial"/>
+          <w:b/>
+          <w:bCs/>
+        </w:rPr>
+      </w:pPr>
+      <w:r>
+        <w:rPr>
+          <w:rFonts w:ascii="Arial" w:hAnsi="Arial" w:cs="Arial"/>
+          <w:b/>
+          <w:bCs/>
+        </w:rPr>
+        <w:t xml:space="preserve">Partner 2: </w:t>
+      </w:r>
+      <w:r>
+        <w:rPr>
+          <w:rFonts w:ascii="Arial" w:hAnsi="Arial" w:cs="Arial"/>
           <w:b/>
           <w:bCs/>
         </w:rPr>
@@ -672,85 +894,62 @@
       <w:pPr>
         <w:ind w:left="720" w:firstLine="720"/>
         <w:rPr>
+          <w:rFonts w:ascii="Arial" w:hAnsi="Arial" w:cs="Arial"/>
+        </w:rPr>
+      </w:pPr>
+      <w:r>
+        <w:rPr>
+          <w:rFonts w:ascii="Arial" w:hAnsi="Arial" w:cs="Arial"/>
           <w:b/>
           <w:bCs/>
         </w:rPr>
-      </w:pPr>
-      <w:r>
-        <w:rPr>
+        <w:t xml:space="preserve">role (did the typing or read and </w:t>
+      </w:r>
+      <w:proofErr w:type="gramStart"/>
+      <w:r>
+        <w:rPr>
+          <w:rFonts w:ascii="Arial" w:hAnsi="Arial" w:cs="Arial"/>
           <w:b/>
           <w:bCs/>
         </w:rPr>
-        <w:t>role (did the typing or read and review) _____________________________</w:t>
-      </w:r>
-    </w:p>
-    <w:p>
-      <w:pPr>
-        <w:ind w:left="720" w:firstLine="720"/>
-        <w:rPr>
+        <w:t>review)_</w:t>
+      </w:r>
+      <w:proofErr w:type="gramEnd"/>
+      <w:r>
+        <w:rPr>
+          <w:rFonts w:ascii="Arial" w:hAnsi="Arial" w:cs="Arial"/>
           <w:b/>
           <w:bCs/>
         </w:rPr>
-      </w:pPr>
-    </w:p>
-    <w:p>
-      <w:pPr>
-        <w:rPr>
-          <w:b/>
-          <w:bCs/>
-        </w:rPr>
-      </w:pPr>
-      <w:r>
-        <w:rPr>
-          <w:b/>
-          <w:bCs/>
-        </w:rPr>
-        <w:t xml:space="preserve">Partner 2: </w:t>
-      </w:r>
-      <w:r>
-        <w:rPr>
-          <w:b/>
-          <w:bCs/>
-        </w:rPr>
-        <w:tab/>
-        <w:t>Name ______________________________________________</w:t>
-      </w:r>
-    </w:p>
-    <w:p>
-      <w:pPr>
-        <w:ind w:left="720" w:firstLine="720"/>
-      </w:pPr>
-      <w:r>
-        <w:rPr>
-          <w:b/>
-          <w:bCs/>
-        </w:rPr>
-        <w:t>role (did the typing or read and review)______________________________</w:t>
-      </w:r>
-    </w:p>
-    <w:p>
-      <w:pPr>
-        <w:rPr>
-          <w:b/>
-        </w:rPr>
-      </w:pPr>
-      <w:r>
-        <w:rPr>
-          <w:b/>
-        </w:rPr>
-        <w:t>Please note if one partne</w:t>
-      </w:r>
-      <w:r>
-        <w:rPr>
-          <w:b/>
-        </w:rPr>
-        <w:t>r did not work on all problems.</w:t>
-      </w:r>
-    </w:p>
-    <w:p/>
-    <w:p>
-      <w:pPr>
-        <w:rPr>
+        <w:t>_____________________________</w:t>
+      </w:r>
+    </w:p>
+    <w:p>
+      <w:pPr>
+        <w:rPr>
+          <w:rFonts w:ascii="Arial" w:hAnsi="Arial" w:cs="Arial"/>
+          <w:b/>
+        </w:rPr>
+      </w:pPr>
+      <w:r>
+        <w:rPr>
+          <w:rFonts w:ascii="Arial" w:hAnsi="Arial" w:cs="Arial"/>
+          <w:b/>
+        </w:rPr>
+        <w:t>Please note if one partner did not work on all problems.</w:t>
+      </w:r>
+    </w:p>
+    <w:p>
+      <w:pPr>
+        <w:rPr>
+          <w:rFonts w:ascii="Arial" w:hAnsi="Arial" w:cs="Arial"/>
+        </w:rPr>
+      </w:pPr>
+    </w:p>
+    <w:p>
+      <w:pPr>
+        <w:rPr>
+          <w:rFonts w:ascii="Arial" w:hAnsi="Arial" w:cs="Arial"/>
           <w:b/>
           <w:color w:val="FF0000"/>
           <w:u w:val="single"/>
@@ -758,20 +957,20 @@
       </w:pPr>
       <w:r>
         <w:rPr>
-          <w:rFonts w:cs="Times New Roman"/>
+          <w:rFonts w:ascii="Arial" w:hAnsi="Arial" w:cs="Arial"/>
           <w:b/>
         </w:rPr>
         <w:t xml:space="preserve">Submission instructions: </w:t>
       </w:r>
       <w:r>
         <w:rPr>
-          <w:rFonts w:cs="Times New Roman"/>
+          <w:rFonts w:ascii="Arial" w:hAnsi="Arial" w:cs="Arial"/>
         </w:rPr>
         <w:t xml:space="preserve">All submissions will be done using blackboard. </w:t>
       </w:r>
       <w:r>
         <w:rPr>
-          <w:rFonts w:cs="Times New Roman"/>
+          <w:rFonts w:ascii="Arial" w:hAnsi="Arial" w:cs="Arial"/>
           <w:b/>
           <w:color w:val="FF0000"/>
           <w:u w:val="single"/>
@@ -782,6 +981,7 @@
     <w:p>
       <w:pPr>
         <w:rPr>
+          <w:rFonts w:ascii="Arial" w:hAnsi="Arial" w:cs="Arial"/>
           <w:b/>
           <w:color w:val="0070C0"/>
         </w:rPr>
@@ -790,6 +990,7 @@
     <w:p>
       <w:pPr>
         <w:rPr>
+          <w:rFonts w:ascii="Arial" w:hAnsi="Arial" w:cs="Arial"/>
           <w:b/>
           <w:color w:val="0070C0"/>
         </w:rPr>
@@ -798,6 +999,7 @@
     <w:p>
       <w:pPr>
         <w:rPr>
+          <w:rFonts w:ascii="Arial" w:hAnsi="Arial" w:cs="Arial"/>
           <w:b/>
           <w:color w:val="0070C0"/>
         </w:rPr>
@@ -806,6 +1008,7 @@
     <w:p>
       <w:pPr>
         <w:rPr>
+          <w:rFonts w:ascii="Arial" w:hAnsi="Arial" w:cs="Arial"/>
           <w:b/>
           <w:color w:val="0070C0"/>
         </w:rPr>
@@ -814,20 +1017,30 @@
     <w:p>
       <w:pPr>
         <w:rPr>
+          <w:rFonts w:ascii="Arial" w:hAnsi="Arial" w:cs="Arial"/>
           <w:b/>
           <w:color w:val="0070C0"/>
         </w:rPr>
       </w:pPr>
     </w:p>
     <w:p>
-      <w:r>
-        <w:rPr>
+      <w:pPr>
+        <w:rPr>
+          <w:rFonts w:ascii="Arial" w:hAnsi="Arial" w:cs="Arial"/>
+        </w:rPr>
+      </w:pPr>
+      <w:r>
+        <w:rPr>
+          <w:rFonts w:ascii="Arial" w:hAnsi="Arial" w:cs="Arial"/>
           <w:b/>
           <w:color w:val="0070C0"/>
         </w:rPr>
         <w:t>Task</w:t>
       </w:r>
       <w:r>
+        <w:rPr>
+          <w:rFonts w:ascii="Arial" w:hAnsi="Arial" w:cs="Arial"/>
+        </w:rPr>
         <w:t>:</w:t>
       </w:r>
     </w:p>
@@ -838,46 +1051,53 @@
         <w:adjustRightInd w:val="0"/>
         <w:spacing w:after="0" w:line="240" w:lineRule="auto"/>
         <w:rPr>
-          <w:rFonts w:cs="Consolas"/>
+          <w:rFonts w:ascii="Arial" w:hAnsi="Arial" w:cs="Arial"/>
           <w:szCs w:val="19"/>
           <w:highlight w:val="white"/>
         </w:rPr>
       </w:pPr>
       <w:r>
         <w:rPr>
-          <w:b/>
-        </w:rPr>
-        <w:t>Examples</w:t>
-      </w:r>
-      <w:r>
-        <w:rPr>
-          <w:b/>
-        </w:rPr>
-        <w:t>:</w:t>
-      </w:r>
-      <w:r>
+          <w:rFonts w:ascii="Arial" w:hAnsi="Arial" w:cs="Arial"/>
+          <w:b/>
+        </w:rPr>
+        <w:t>Examples:</w:t>
+      </w:r>
+      <w:r>
+        <w:rPr>
+          <w:rFonts w:ascii="Arial" w:hAnsi="Arial" w:cs="Arial"/>
+        </w:rPr>
         <w:t xml:space="preserve"> Refer to your notes from class</w:t>
       </w:r>
       <w:r>
+        <w:rPr>
+          <w:rFonts w:ascii="Arial" w:hAnsi="Arial" w:cs="Arial"/>
+        </w:rPr>
         <w:t>,</w:t>
       </w:r>
       <w:r>
+        <w:rPr>
+          <w:rFonts w:ascii="Arial" w:hAnsi="Arial" w:cs="Arial"/>
+        </w:rPr>
         <w:t xml:space="preserve"> the </w:t>
       </w:r>
       <w:r>
         <w:rPr>
+          <w:rFonts w:ascii="Arial" w:hAnsi="Arial" w:cs="Arial"/>
           <w:color w:val="0070C0"/>
         </w:rPr>
         <w:t>Introduction PowerPoint</w:t>
       </w:r>
       <w:r>
         <w:rPr>
+          <w:rFonts w:ascii="Arial" w:hAnsi="Arial" w:cs="Arial"/>
           <w:color w:val="0070C0"/>
         </w:rPr>
         <w:t>,</w:t>
       </w:r>
       <w:r>
         <w:rPr>
+          <w:rFonts w:ascii="Arial" w:hAnsi="Arial" w:cs="Arial"/>
           <w:b/>
           <w:color w:val="0070C0"/>
         </w:rPr>
@@ -885,6 +1105,7 @@
       </w:r>
       <w:r>
         <w:rPr>
+          <w:rFonts w:ascii="Arial" w:hAnsi="Arial" w:cs="Arial"/>
           <w:bCs/>
           <w:color w:val="0070C0"/>
         </w:rPr>
@@ -892,6 +1113,7 @@
       </w:r>
       <w:r>
         <w:rPr>
+          <w:rFonts w:ascii="Arial" w:hAnsi="Arial" w:cs="Arial"/>
           <w:bCs/>
           <w:color w:val="0070C0"/>
         </w:rPr>
@@ -899,46 +1121,65 @@
       </w:r>
       <w:r>
         <w:rPr>
+          <w:rFonts w:ascii="Arial" w:hAnsi="Arial" w:cs="Arial"/>
           <w:bCs/>
         </w:rPr>
         <w:t xml:space="preserve">, </w:t>
       </w:r>
       <w:r>
+        <w:rPr>
+          <w:rFonts w:ascii="Arial" w:hAnsi="Arial" w:cs="Arial"/>
+        </w:rPr>
         <w:t xml:space="preserve">in class </w:t>
       </w:r>
       <w:r>
         <w:rPr>
+          <w:rFonts w:ascii="Arial" w:hAnsi="Arial" w:cs="Arial"/>
           <w:color w:val="0070C0"/>
         </w:rPr>
         <w:t>exercises</w:t>
       </w:r>
       <w:r>
+        <w:rPr>
+          <w:rFonts w:ascii="Arial" w:hAnsi="Arial" w:cs="Arial"/>
+        </w:rPr>
         <w:t xml:space="preserve"> </w:t>
       </w:r>
       <w:r>
         <w:rPr>
+          <w:rFonts w:ascii="Arial" w:hAnsi="Arial" w:cs="Arial"/>
           <w:bCs/>
         </w:rPr>
         <w:t xml:space="preserve">and </w:t>
       </w:r>
       <w:r>
+        <w:rPr>
+          <w:rFonts w:ascii="Arial" w:hAnsi="Arial" w:cs="Arial"/>
+        </w:rPr>
         <w:t xml:space="preserve">any available </w:t>
       </w:r>
       <w:r>
         <w:rPr>
+          <w:rFonts w:ascii="Arial" w:hAnsi="Arial" w:cs="Arial"/>
           <w:color w:val="0070C0"/>
         </w:rPr>
         <w:t>videos</w:t>
       </w:r>
       <w:r>
+        <w:rPr>
+          <w:rFonts w:ascii="Arial" w:hAnsi="Arial" w:cs="Arial"/>
+        </w:rPr>
         <w:t xml:space="preserve"> </w:t>
       </w:r>
       <w:r>
+        <w:rPr>
+          <w:rFonts w:ascii="Arial" w:hAnsi="Arial" w:cs="Arial"/>
+        </w:rPr>
         <w:t>(located in Blackboard).</w:t>
       </w:r>
       <w:r>
         <w:rPr>
-          <w:rFonts w:cs="Consolas"/>
+          <w:rFonts w:ascii="Arial" w:hAnsi="Arial" w:cs="Arial"/>
           <w:szCs w:val="19"/>
           <w:highlight w:val="white"/>
         </w:rPr>
@@ -952,7 +1193,7 @@
         <w:adjustRightInd w:val="0"/>
         <w:spacing w:after="0" w:line="240" w:lineRule="auto"/>
         <w:rPr>
-          <w:rFonts w:cs="Consolas"/>
+          <w:rFonts w:ascii="Arial" w:hAnsi="Arial" w:cs="Arial"/>
           <w:szCs w:val="19"/>
           <w:highlight w:val="white"/>
         </w:rPr>
@@ -965,14 +1206,14 @@
         <w:adjustRightInd w:val="0"/>
         <w:spacing w:after="0" w:line="240" w:lineRule="auto"/>
         <w:rPr>
-          <w:rFonts w:cs="Consolas"/>
+          <w:rFonts w:ascii="Arial" w:hAnsi="Arial" w:cs="Arial"/>
           <w:szCs w:val="19"/>
           <w:highlight w:val="white"/>
         </w:rPr>
       </w:pPr>
       <w:r>
         <w:rPr>
-          <w:rFonts w:cs="Consolas"/>
+          <w:rFonts w:ascii="Arial" w:hAnsi="Arial" w:cs="Arial"/>
           <w:szCs w:val="19"/>
           <w:highlight w:val="white"/>
         </w:rPr>
@@ -980,41 +1221,39 @@
       </w:r>
       <w:r>
         <w:rPr>
+          <w:rFonts w:ascii="Arial" w:hAnsi="Arial" w:cs="Arial"/>
           <w:b/>
           <w:u w:val="single"/>
         </w:rPr>
-        <w:t>Part</w:t>
-      </w:r>
-      <w:r>
-        <w:rPr>
+        <w:t>Part1</w:t>
+      </w:r>
+      <w:r>
+        <w:rPr>
+          <w:rFonts w:ascii="Arial" w:hAnsi="Arial" w:cs="Arial"/>
           <w:b/>
           <w:u w:val="single"/>
         </w:rPr>
-        <w:t>1</w:t>
-      </w:r>
-      <w:r>
-        <w:rPr>
+        <w:t xml:space="preserve"> (</w:t>
+      </w:r>
+      <w:r>
+        <w:rPr>
+          <w:rFonts w:ascii="Arial" w:hAnsi="Arial" w:cs="Arial"/>
           <w:b/>
           <w:u w:val="single"/>
         </w:rPr>
-        <w:t xml:space="preserve"> (</w:t>
-      </w:r>
-      <w:r>
-        <w:rPr>
+        <w:t>2</w:t>
+      </w:r>
+      <w:r>
+        <w:rPr>
+          <w:rFonts w:ascii="Arial" w:hAnsi="Arial" w:cs="Arial"/>
           <w:b/>
           <w:u w:val="single"/>
         </w:rPr>
-        <w:t>2</w:t>
-      </w:r>
-      <w:r>
-        <w:rPr>
-          <w:b/>
-          <w:u w:val="single"/>
-        </w:rPr>
         <w:t>0 points)</w:t>
       </w:r>
       <w:r>
         <w:rPr>
+          <w:rFonts w:ascii="Arial" w:hAnsi="Arial" w:cs="Arial"/>
           <w:b/>
           <w:u w:val="single"/>
         </w:rPr>
@@ -1028,7 +1267,7 @@
         <w:adjustRightInd w:val="0"/>
         <w:spacing w:after="0" w:line="240" w:lineRule="auto"/>
         <w:rPr>
-          <w:rFonts w:cs="Consolas"/>
+          <w:rFonts w:ascii="Arial" w:hAnsi="Arial" w:cs="Arial"/>
           <w:szCs w:val="19"/>
           <w:highlight w:val="white"/>
         </w:rPr>
@@ -1037,9 +1276,13 @@
     <w:p>
       <w:pPr>
         <w:pStyle w:val="ListParagraph"/>
-      </w:pPr>
-      <w:r>
-        <w:rPr>
+        <w:rPr>
+          <w:rFonts w:ascii="Arial" w:hAnsi="Arial" w:cs="Arial"/>
+        </w:rPr>
+      </w:pPr>
+      <w:r>
+        <w:rPr>
+          <w:rFonts w:ascii="Arial" w:hAnsi="Arial" w:cs="Arial"/>
           <w:sz w:val="28"/>
         </w:rPr>
         <w:t>Input the length and width of a room and calculate the area and the perimeter. Display all values.</w:t>
@@ -1064,11 +1307,13 @@
           <w:p>
             <w:pPr>
               <w:rPr>
+                <w:rFonts w:ascii="Arial" w:hAnsi="Arial" w:cs="Arial"/>
                 <w:sz w:val="28"/>
               </w:rPr>
             </w:pPr>
             <w:r>
               <w:rPr>
+                <w:rFonts w:ascii="Arial" w:hAnsi="Arial" w:cs="Arial"/>
                 <w:sz w:val="28"/>
               </w:rPr>
               <w:t>Input</w:t>
@@ -1082,11 +1327,13 @@
           <w:p>
             <w:pPr>
               <w:rPr>
+                <w:rFonts w:ascii="Arial" w:hAnsi="Arial" w:cs="Arial"/>
                 <w:sz w:val="28"/>
               </w:rPr>
             </w:pPr>
             <w:r>
               <w:rPr>
+                <w:rFonts w:ascii="Arial" w:hAnsi="Arial" w:cs="Arial"/>
                 <w:sz w:val="28"/>
               </w:rPr>
               <w:t>Process</w:t>
@@ -1100,11 +1347,13 @@
           <w:p>
             <w:pPr>
               <w:rPr>
+                <w:rFonts w:ascii="Arial" w:hAnsi="Arial" w:cs="Arial"/>
                 <w:sz w:val="28"/>
               </w:rPr>
             </w:pPr>
             <w:r>
               <w:rPr>
+                <w:rFonts w:ascii="Arial" w:hAnsi="Arial" w:cs="Arial"/>
                 <w:sz w:val="28"/>
               </w:rPr>
               <w:t>Output</w:t>
@@ -1120,15 +1369,19 @@
           <w:p>
             <w:pPr>
               <w:rPr>
+                <w:rFonts w:ascii="Arial" w:hAnsi="Arial" w:cs="Arial"/>
                 <w:sz w:val="28"/>
               </w:rPr>
             </w:pPr>
+            <w:proofErr w:type="spellStart"/>
             <w:r>
               <w:rPr>
+                <w:rFonts w:ascii="Arial" w:hAnsi="Arial" w:cs="Arial"/>
                 <w:sz w:val="28"/>
               </w:rPr>
               <w:t>rmlength</w:t>
             </w:r>
+            <w:proofErr w:type="spellEnd"/>
           </w:p>
         </w:tc>
         <w:tc>
@@ -1138,11 +1391,13 @@
           <w:p>
             <w:pPr>
               <w:rPr>
+                <w:rFonts w:ascii="Arial" w:hAnsi="Arial" w:cs="Arial"/>
                 <w:sz w:val="28"/>
               </w:rPr>
             </w:pPr>
             <w:r>
               <w:rPr>
+                <w:rFonts w:ascii="Arial" w:hAnsi="Arial" w:cs="Arial"/>
                 <w:b/>
                 <w:sz w:val="28"/>
               </w:rPr>
@@ -1150,10 +1405,36 @@
             </w:r>
             <w:r>
               <w:rPr>
-                <w:sz w:val="28"/>
-              </w:rPr>
-              <w:t xml:space="preserve"> rmlength, rmwidth</w:t>
+                <w:rFonts w:ascii="Arial" w:hAnsi="Arial" w:cs="Arial"/>
+                <w:sz w:val="28"/>
+              </w:rPr>
+              <w:t xml:space="preserve"> </w:t>
             </w:r>
+            <w:proofErr w:type="spellStart"/>
+            <w:r>
+              <w:rPr>
+                <w:rFonts w:ascii="Arial" w:hAnsi="Arial" w:cs="Arial"/>
+                <w:sz w:val="28"/>
+              </w:rPr>
+              <w:t>rmlength</w:t>
+            </w:r>
+            <w:proofErr w:type="spellEnd"/>
+            <w:r>
+              <w:rPr>
+                <w:rFonts w:ascii="Arial" w:hAnsi="Arial" w:cs="Arial"/>
+                <w:sz w:val="28"/>
+              </w:rPr>
+              <w:t xml:space="preserve">, </w:t>
+            </w:r>
+            <w:proofErr w:type="spellStart"/>
+            <w:r>
+              <w:rPr>
+                <w:rFonts w:ascii="Arial" w:hAnsi="Arial" w:cs="Arial"/>
+                <w:sz w:val="28"/>
+              </w:rPr>
+              <w:t>rmwidth</w:t>
+            </w:r>
+            <w:proofErr w:type="spellEnd"/>
           </w:p>
         </w:tc>
         <w:tc>
@@ -1163,15 +1444,19 @@
           <w:p>
             <w:pPr>
               <w:rPr>
+                <w:rFonts w:ascii="Arial" w:hAnsi="Arial" w:cs="Arial"/>
                 <w:sz w:val="28"/>
               </w:rPr>
             </w:pPr>
+            <w:proofErr w:type="spellStart"/>
             <w:r>
               <w:rPr>
+                <w:rFonts w:ascii="Arial" w:hAnsi="Arial" w:cs="Arial"/>
                 <w:sz w:val="28"/>
               </w:rPr>
               <w:t>rmlength</w:t>
             </w:r>
+            <w:proofErr w:type="spellEnd"/>
           </w:p>
         </w:tc>
       </w:tr>
@@ -1183,15 +1468,19 @@
           <w:p>
             <w:pPr>
               <w:rPr>
+                <w:rFonts w:ascii="Arial" w:hAnsi="Arial" w:cs="Arial"/>
                 <w:sz w:val="28"/>
               </w:rPr>
             </w:pPr>
+            <w:proofErr w:type="spellStart"/>
             <w:r>
               <w:rPr>
+                <w:rFonts w:ascii="Arial" w:hAnsi="Arial" w:cs="Arial"/>
                 <w:sz w:val="28"/>
               </w:rPr>
               <w:t>rmwidth</w:t>
             </w:r>
+            <w:proofErr w:type="spellEnd"/>
           </w:p>
         </w:tc>
         <w:tc>
@@ -1201,15 +1490,42 @@
           <w:p>
             <w:pPr>
               <w:rPr>
+                <w:rFonts w:ascii="Arial" w:hAnsi="Arial" w:cs="Arial"/>
                 <w:sz w:val="28"/>
               </w:rPr>
             </w:pPr>
             <w:r>
               <w:rPr>
-                <w:sz w:val="28"/>
-              </w:rPr>
-              <w:t>Calculate rmArea, rmPerimeter</w:t>
+                <w:rFonts w:ascii="Arial" w:hAnsi="Arial" w:cs="Arial"/>
+                <w:sz w:val="28"/>
+              </w:rPr>
+              <w:t xml:space="preserve">Calculate </w:t>
             </w:r>
+            <w:proofErr w:type="spellStart"/>
+            <w:r>
+              <w:rPr>
+                <w:rFonts w:ascii="Arial" w:hAnsi="Arial" w:cs="Arial"/>
+                <w:sz w:val="28"/>
+              </w:rPr>
+              <w:t>rmArea</w:t>
+            </w:r>
+            <w:proofErr w:type="spellEnd"/>
+            <w:r>
+              <w:rPr>
+                <w:rFonts w:ascii="Arial" w:hAnsi="Arial" w:cs="Arial"/>
+                <w:sz w:val="28"/>
+              </w:rPr>
+              <w:t xml:space="preserve">, </w:t>
+            </w:r>
+            <w:proofErr w:type="spellStart"/>
+            <w:r>
+              <w:rPr>
+                <w:rFonts w:ascii="Arial" w:hAnsi="Arial" w:cs="Arial"/>
+                <w:sz w:val="28"/>
+              </w:rPr>
+              <w:t>rmPerimeter</w:t>
+            </w:r>
+            <w:proofErr w:type="spellEnd"/>
           </w:p>
         </w:tc>
         <w:tc>
@@ -1219,15 +1535,19 @@
           <w:p>
             <w:pPr>
               <w:rPr>
+                <w:rFonts w:ascii="Arial" w:hAnsi="Arial" w:cs="Arial"/>
                 <w:sz w:val="28"/>
               </w:rPr>
             </w:pPr>
+            <w:proofErr w:type="spellStart"/>
             <w:r>
               <w:rPr>
+                <w:rFonts w:ascii="Arial" w:hAnsi="Arial" w:cs="Arial"/>
                 <w:sz w:val="28"/>
               </w:rPr>
               <w:t>rmwidth</w:t>
             </w:r>
+            <w:proofErr w:type="spellEnd"/>
           </w:p>
         </w:tc>
       </w:tr>
@@ -1239,6 +1559,7 @@
           <w:p>
             <w:pPr>
               <w:rPr>
+                <w:rFonts w:ascii="Arial" w:hAnsi="Arial" w:cs="Arial"/>
                 <w:sz w:val="28"/>
               </w:rPr>
             </w:pPr>
@@ -1251,15 +1572,83 @@
           <w:p>
             <w:pPr>
               <w:rPr>
+                <w:rFonts w:ascii="Arial" w:hAnsi="Arial" w:cs="Arial"/>
                 <w:sz w:val="28"/>
               </w:rPr>
             </w:pPr>
             <w:r>
               <w:rPr>
-                <w:sz w:val="28"/>
-              </w:rPr>
-              <w:t>Display rmArea, rmPerimeter , rmlength, rmwidth</w:t>
+                <w:rFonts w:ascii="Arial" w:hAnsi="Arial" w:cs="Arial"/>
+                <w:sz w:val="28"/>
+              </w:rPr>
+              <w:t xml:space="preserve">Display </w:t>
             </w:r>
+            <w:proofErr w:type="spellStart"/>
+            <w:r>
+              <w:rPr>
+                <w:rFonts w:ascii="Arial" w:hAnsi="Arial" w:cs="Arial"/>
+                <w:sz w:val="28"/>
+              </w:rPr>
+              <w:t>rmArea</w:t>
+            </w:r>
+            <w:proofErr w:type="spellEnd"/>
+            <w:r>
+              <w:rPr>
+                <w:rFonts w:ascii="Arial" w:hAnsi="Arial" w:cs="Arial"/>
+                <w:sz w:val="28"/>
+              </w:rPr>
+              <w:t xml:space="preserve">, </w:t>
+            </w:r>
+            <w:proofErr w:type="spellStart"/>
+            <w:proofErr w:type="gramStart"/>
+            <w:r>
+              <w:rPr>
+                <w:rFonts w:ascii="Arial" w:hAnsi="Arial" w:cs="Arial"/>
+                <w:sz w:val="28"/>
+              </w:rPr>
+              <w:t>rmPerimeter</w:t>
+            </w:r>
+            <w:proofErr w:type="spellEnd"/>
+            <w:r>
+              <w:rPr>
+                <w:rFonts w:ascii="Arial" w:hAnsi="Arial" w:cs="Arial"/>
+                <w:sz w:val="28"/>
+              </w:rPr>
+              <w:t xml:space="preserve"> ,</w:t>
+            </w:r>
+            <w:proofErr w:type="gramEnd"/>
+            <w:r>
+              <w:rPr>
+                <w:rFonts w:ascii="Arial" w:hAnsi="Arial" w:cs="Arial"/>
+                <w:sz w:val="28"/>
+              </w:rPr>
+              <w:t xml:space="preserve"> </w:t>
+            </w:r>
+            <w:proofErr w:type="spellStart"/>
+            <w:r>
+              <w:rPr>
+                <w:rFonts w:ascii="Arial" w:hAnsi="Arial" w:cs="Arial"/>
+                <w:sz w:val="28"/>
+              </w:rPr>
+              <w:t>rmlength</w:t>
+            </w:r>
+            <w:proofErr w:type="spellEnd"/>
+            <w:r>
+              <w:rPr>
+                <w:rFonts w:ascii="Arial" w:hAnsi="Arial" w:cs="Arial"/>
+                <w:sz w:val="28"/>
+              </w:rPr>
+              <w:t xml:space="preserve">, </w:t>
+            </w:r>
+            <w:proofErr w:type="spellStart"/>
+            <w:r>
+              <w:rPr>
+                <w:rFonts w:ascii="Arial" w:hAnsi="Arial" w:cs="Arial"/>
+                <w:sz w:val="28"/>
+              </w:rPr>
+              <w:t>rmwidth</w:t>
+            </w:r>
+            <w:proofErr w:type="spellEnd"/>
           </w:p>
         </w:tc>
         <w:tc>
@@ -1269,15 +1658,19 @@
           <w:p>
             <w:pPr>
               <w:rPr>
+                <w:rFonts w:ascii="Arial" w:hAnsi="Arial" w:cs="Arial"/>
                 <w:sz w:val="28"/>
               </w:rPr>
             </w:pPr>
+            <w:proofErr w:type="spellStart"/>
             <w:r>
               <w:rPr>
+                <w:rFonts w:ascii="Arial" w:hAnsi="Arial" w:cs="Arial"/>
                 <w:sz w:val="28"/>
               </w:rPr>
               <w:t>rmArea</w:t>
             </w:r>
+            <w:proofErr w:type="spellEnd"/>
           </w:p>
         </w:tc>
       </w:tr>
@@ -1289,6 +1682,7 @@
           <w:p>
             <w:pPr>
               <w:rPr>
+                <w:rFonts w:ascii="Arial" w:hAnsi="Arial" w:cs="Arial"/>
                 <w:sz w:val="28"/>
               </w:rPr>
             </w:pPr>
@@ -1301,6 +1695,7 @@
           <w:p>
             <w:pPr>
               <w:rPr>
+                <w:rFonts w:ascii="Arial" w:hAnsi="Arial" w:cs="Arial"/>
                 <w:sz w:val="28"/>
               </w:rPr>
             </w:pPr>
@@ -1313,15 +1708,19 @@
           <w:p>
             <w:pPr>
               <w:rPr>
+                <w:rFonts w:ascii="Arial" w:hAnsi="Arial" w:cs="Arial"/>
                 <w:sz w:val="28"/>
               </w:rPr>
             </w:pPr>
+            <w:proofErr w:type="spellStart"/>
             <w:r>
               <w:rPr>
+                <w:rFonts w:ascii="Arial" w:hAnsi="Arial" w:cs="Arial"/>
                 <w:sz w:val="28"/>
               </w:rPr>
               <w:t>rmPerimeter</w:t>
             </w:r>
+            <w:proofErr w:type="spellEnd"/>
           </w:p>
         </w:tc>
       </w:tr>
@@ -1330,6 +1729,7 @@
       <w:pPr>
         <w:pStyle w:val="ListParagraph"/>
         <w:rPr>
+          <w:rFonts w:ascii="Arial" w:hAnsi="Arial" w:cs="Arial"/>
           <w:color w:val="000000"/>
         </w:rPr>
       </w:pPr>
@@ -1337,8 +1737,12 @@
     <w:p>
       <w:pPr>
         <w:pStyle w:val="ListParagraph"/>
-        <w:rPr>
-          <w:rFonts w:ascii="Courier New" w:hAnsi="Courier New" w:cs="Courier New"/>
+        <w:numPr>
+          <w:ilvl w:val="0"/>
+          <w:numId w:val="15"/>
+        </w:numPr>
+        <w:rPr>
+          <w:rFonts w:ascii="Arial" w:hAnsi="Arial" w:cs="Arial"/>
           <w:color w:val="000000"/>
           <w:sz w:val="24"/>
           <w:szCs w:val="24"/>
@@ -1346,6 +1750,7 @@
       </w:pPr>
       <w:r>
         <w:rPr>
+          <w:rFonts w:ascii="Arial" w:hAnsi="Arial" w:cs="Arial"/>
           <w:color w:val="000000"/>
           <w:sz w:val="24"/>
           <w:szCs w:val="24"/>
@@ -1354,6 +1759,7 @@
       </w:r>
       <w:r>
         <w:rPr>
+          <w:rFonts w:ascii="Arial" w:hAnsi="Arial" w:cs="Arial"/>
           <w:b/>
           <w:color w:val="000000"/>
           <w:sz w:val="24"/>
@@ -1363,118 +1769,115 @@
       </w:r>
       <w:r>
         <w:rPr>
+          <w:rFonts w:ascii="Arial" w:hAnsi="Arial" w:cs="Arial"/>
           <w:color w:val="000000"/>
           <w:sz w:val="24"/>
           <w:szCs w:val="24"/>
         </w:rPr>
-        <w:t xml:space="preserve"> use formula: </w:t>
-      </w:r>
-      <w:r>
-        <w:rPr>
-          <w:rFonts w:ascii="Courier New" w:hAnsi="Courier New" w:cs="Courier New"/>
+        <w:t xml:space="preserve"> use formula: perimeter = 2 </w:t>
+      </w:r>
+      <w:r>
+        <w:rPr>
+          <w:rFonts w:ascii="Arial" w:hAnsi="Arial" w:cs="Arial"/>
           <w:color w:val="000000"/>
           <w:sz w:val="24"/>
           <w:szCs w:val="24"/>
         </w:rPr>
-        <w:t xml:space="preserve">perimeter = 2 </w:t>
-      </w:r>
-      <w:r>
-        <w:rPr>
-          <w:rFonts w:ascii="Courier New" w:hAnsi="Courier New" w:cs="Courier New"/>
+        <w:t>x</w:t>
+      </w:r>
+      <w:r>
+        <w:rPr>
+          <w:rFonts w:ascii="Arial" w:hAnsi="Arial" w:cs="Arial"/>
           <w:color w:val="000000"/>
           <w:sz w:val="24"/>
           <w:szCs w:val="24"/>
         </w:rPr>
-        <w:t>x</w:t>
-      </w:r>
-      <w:r>
-        <w:rPr>
-          <w:rFonts w:ascii="Courier New" w:hAnsi="Courier New" w:cs="Courier New"/>
+        <w:t xml:space="preserve"> (length + width)</w:t>
+      </w:r>
+    </w:p>
+    <w:p>
+      <w:pPr>
+        <w:pStyle w:val="ListParagraph"/>
+        <w:rPr>
+          <w:rFonts w:ascii="Arial" w:hAnsi="Arial" w:cs="Arial"/>
+          <w:color w:val="000000"/>
+        </w:rPr>
+      </w:pPr>
+    </w:p>
+    <w:p>
+      <w:pPr>
+        <w:pStyle w:val="ListParagraph"/>
+        <w:numPr>
+          <w:ilvl w:val="0"/>
+          <w:numId w:val="15"/>
+        </w:numPr>
+        <w:rPr>
+          <w:rFonts w:ascii="Arial" w:hAnsi="Arial" w:cs="Arial"/>
+          <w:sz w:val="24"/>
+          <w:szCs w:val="24"/>
+        </w:rPr>
+      </w:pPr>
+      <w:r>
+        <w:rPr>
+          <w:rFonts w:ascii="Arial" w:hAnsi="Arial" w:cs="Arial"/>
           <w:color w:val="000000"/>
           <w:sz w:val="24"/>
           <w:szCs w:val="24"/>
         </w:rPr>
-        <w:t xml:space="preserve"> (length + width)</w:t>
-      </w:r>
-    </w:p>
-    <w:p>
-      <w:pPr>
-        <w:pStyle w:val="ListParagraph"/>
-        <w:rPr>
-          <w:rFonts w:ascii="Courier New" w:hAnsi="Courier New" w:cs="Courier New"/>
-          <w:color w:val="000000"/>
-        </w:rPr>
-      </w:pPr>
-    </w:p>
-    <w:p>
-      <w:pPr>
-        <w:pStyle w:val="ListParagraph"/>
-        <w:rPr>
-          <w:sz w:val="24"/>
-          <w:szCs w:val="24"/>
-        </w:rPr>
-      </w:pPr>
-      <w:r>
-        <w:rPr>
+        <w:t xml:space="preserve">For finding the </w:t>
+      </w:r>
+      <w:r>
+        <w:rPr>
+          <w:rFonts w:ascii="Arial" w:hAnsi="Arial" w:cs="Arial"/>
+          <w:b/>
           <w:color w:val="000000"/>
           <w:sz w:val="24"/>
           <w:szCs w:val="24"/>
         </w:rPr>
-        <w:t xml:space="preserve">For finding the </w:t>
-      </w:r>
-      <w:r>
-        <w:rPr>
-          <w:b/>
+        <w:t>area</w:t>
+      </w:r>
+      <w:r>
+        <w:rPr>
+          <w:rFonts w:ascii="Arial" w:hAnsi="Arial" w:cs="Arial"/>
           <w:color w:val="000000"/>
           <w:sz w:val="24"/>
           <w:szCs w:val="24"/>
         </w:rPr>
-        <w:t>area</w:t>
-      </w:r>
-      <w:r>
-        <w:rPr>
+        <w:t xml:space="preserve"> of use formula:   area = length </w:t>
+      </w:r>
+      <w:r>
+        <w:rPr>
+          <w:rFonts w:ascii="Arial" w:hAnsi="Arial" w:cs="Arial"/>
           <w:color w:val="000000"/>
           <w:sz w:val="24"/>
           <w:szCs w:val="24"/>
         </w:rPr>
-        <w:t xml:space="preserve"> of use formula:   </w:t>
-      </w:r>
-      <w:r>
-        <w:rPr>
-          <w:rFonts w:ascii="Courier New" w:hAnsi="Courier New" w:cs="Courier New"/>
+        <w:t>x</w:t>
+      </w:r>
+      <w:r>
+        <w:rPr>
+          <w:rFonts w:ascii="Arial" w:hAnsi="Arial" w:cs="Arial"/>
           <w:color w:val="000000"/>
           <w:sz w:val="24"/>
           <w:szCs w:val="24"/>
         </w:rPr>
-        <w:t xml:space="preserve">area = length </w:t>
-      </w:r>
-      <w:r>
-        <w:rPr>
-          <w:rFonts w:ascii="Courier New" w:hAnsi="Courier New" w:cs="Courier New"/>
-          <w:color w:val="000000"/>
-          <w:sz w:val="24"/>
-          <w:szCs w:val="24"/>
-        </w:rPr>
-        <w:t>x</w:t>
-      </w:r>
-      <w:r>
-        <w:rPr>
-          <w:rFonts w:ascii="Courier New" w:hAnsi="Courier New" w:cs="Courier New"/>
-          <w:color w:val="000000"/>
-          <w:sz w:val="24"/>
-          <w:szCs w:val="24"/>
-        </w:rPr>
         <w:t xml:space="preserve"> width</w:t>
       </w:r>
     </w:p>
     <w:p>
       <w:pPr>
         <w:pStyle w:val="ListParagraph"/>
+        <w:rPr>
+          <w:rFonts w:ascii="Arial" w:hAnsi="Arial" w:cs="Arial"/>
+        </w:rPr>
       </w:pPr>
     </w:p>
     <w:p>
       <w:pPr>
         <w:pStyle w:val="ListParagraph"/>
+        <w:rPr>
+          <w:rFonts w:ascii="Arial" w:hAnsi="Arial" w:cs="Arial"/>
+        </w:rPr>
       </w:pPr>
     </w:p>
     <w:p>
@@ -1486,10 +1889,14 @@
         </w:numPr>
         <w:spacing w:after="200" w:line="276" w:lineRule="auto"/>
         <w:rPr>
-          <w:b/>
-        </w:rPr>
-      </w:pPr>
-      <w:r>
+          <w:rFonts w:ascii="Arial" w:hAnsi="Arial" w:cs="Arial"/>
+          <w:b/>
+        </w:rPr>
+      </w:pPr>
+      <w:r>
+        <w:rPr>
+          <w:rFonts w:ascii="Arial" w:hAnsi="Arial" w:cs="Arial"/>
+        </w:rPr>
         <w:t xml:space="preserve">Use the formulas for perimeter and area to write the C++ code for the IPO above. </w:t>
       </w:r>
     </w:p>
@@ -1498,6 +1905,7 @@
         <w:pStyle w:val="ListParagraph"/>
         <w:spacing w:after="200" w:line="276" w:lineRule="auto"/>
         <w:rPr>
+          <w:rFonts w:ascii="Arial" w:hAnsi="Arial" w:cs="Arial"/>
           <w:b/>
         </w:rPr>
       </w:pPr>
@@ -1511,34 +1919,59 @@
         </w:numPr>
         <w:spacing w:after="200" w:line="276" w:lineRule="auto"/>
         <w:rPr>
-          <w:b/>
-        </w:rPr>
-      </w:pPr>
-      <w:r>
+          <w:rFonts w:ascii="Arial" w:hAnsi="Arial" w:cs="Arial"/>
+          <w:b/>
+        </w:rPr>
+      </w:pPr>
+      <w:r>
+        <w:rPr>
+          <w:rFonts w:ascii="Arial" w:hAnsi="Arial" w:cs="Arial"/>
+        </w:rPr>
         <w:t>Write a Trace testing with different values for input. (</w:t>
       </w:r>
       <w:r>
+        <w:rPr>
+          <w:rFonts w:ascii="Arial" w:hAnsi="Arial" w:cs="Arial"/>
+        </w:rPr>
         <w:t>Use</w:t>
       </w:r>
       <w:r>
+        <w:rPr>
+          <w:rFonts w:ascii="Arial" w:hAnsi="Arial" w:cs="Arial"/>
+        </w:rPr>
         <w:t xml:space="preserve"> </w:t>
       </w:r>
       <w:r>
+        <w:rPr>
+          <w:rFonts w:ascii="Arial" w:hAnsi="Arial" w:cs="Arial"/>
+        </w:rPr>
         <w:t xml:space="preserve">values: 0, and any positive </w:t>
       </w:r>
       <w:r>
+        <w:rPr>
+          <w:rFonts w:ascii="Arial" w:hAnsi="Arial" w:cs="Arial"/>
+        </w:rPr>
         <w:t>number</w:t>
       </w:r>
       <w:r>
+        <w:rPr>
+          <w:rFonts w:ascii="Arial" w:hAnsi="Arial" w:cs="Arial"/>
+        </w:rPr>
         <w:t>s</w:t>
       </w:r>
       <w:r>
+        <w:rPr>
+          <w:rFonts w:ascii="Arial" w:hAnsi="Arial" w:cs="Arial"/>
+        </w:rPr>
         <w:t>)</w:t>
       </w:r>
     </w:p>
     <w:p>
       <w:pPr>
         <w:pStyle w:val="ListParagraph"/>
+        <w:rPr>
+          <w:rFonts w:ascii="Arial" w:hAnsi="Arial" w:cs="Arial"/>
+        </w:rPr>
       </w:pPr>
     </w:p>
     <w:p>
@@ -1550,13 +1983,20 @@
         </w:numPr>
         <w:spacing w:after="200" w:line="276" w:lineRule="auto"/>
         <w:rPr>
-          <w:b/>
-        </w:rPr>
-      </w:pPr>
-      <w:r>
+          <w:rFonts w:ascii="Arial" w:hAnsi="Arial" w:cs="Arial"/>
+          <w:b/>
+        </w:rPr>
+      </w:pPr>
+      <w:r>
+        <w:rPr>
+          <w:rFonts w:ascii="Arial" w:hAnsi="Arial" w:cs="Arial"/>
+        </w:rPr>
         <w:t>Test to determine if</w:t>
       </w:r>
       <w:r>
+        <w:rPr>
+          <w:rFonts w:ascii="Arial" w:hAnsi="Arial" w:cs="Arial"/>
+        </w:rPr>
         <w:t xml:space="preserve"> runtime behavior match the trace results?</w:t>
       </w:r>
     </w:p>
@@ -1564,6 +2004,7 @@
       <w:pPr>
         <w:pStyle w:val="ListParagraph"/>
         <w:rPr>
+          <w:rFonts w:ascii="Arial" w:hAnsi="Arial" w:cs="Arial"/>
           <w:b/>
         </w:rPr>
       </w:pPr>
@@ -1577,122 +2018,97 @@
         </w:numPr>
         <w:spacing w:after="200" w:line="276" w:lineRule="auto"/>
         <w:rPr>
-          <w:b/>
-        </w:rPr>
-      </w:pPr>
-      <w:r>
-        <w:rPr>
+          <w:rFonts w:ascii="Arial" w:hAnsi="Arial" w:cs="Arial"/>
+          <w:b/>
+        </w:rPr>
+      </w:pPr>
+      <w:r>
+        <w:rPr>
+          <w:rFonts w:ascii="Arial" w:hAnsi="Arial" w:cs="Arial"/>
           <w:b/>
           <w:u w:val="single"/>
         </w:rPr>
-        <w:t>S</w:t>
-      </w:r>
-      <w:r>
-        <w:rPr>
-          <w:b/>
-          <w:u w:val="single"/>
-        </w:rPr>
-        <w:t>UBMIT</w:t>
-      </w:r>
-      <w:r>
-        <w:rPr>
-          <w:b/>
-          <w:u w:val="single"/>
-        </w:rPr>
-        <w:t xml:space="preserve"> your </w:t>
-      </w:r>
-      <w:r>
-        <w:rPr>
-          <w:b/>
-          <w:u w:val="single"/>
-        </w:rPr>
-        <w:t>code</w:t>
-      </w:r>
-      <w:r>
-        <w:rPr>
-          <w:b/>
-          <w:u w:val="single"/>
-        </w:rPr>
-        <w:t>, a</w:t>
-      </w:r>
-      <w:r>
-        <w:rPr>
-          <w:b/>
-          <w:u w:val="single"/>
-        </w:rPr>
-        <w:t>nd</w:t>
-      </w:r>
-      <w:r>
-        <w:rPr>
-          <w:b/>
-          <w:u w:val="single"/>
-        </w:rPr>
-        <w:t xml:space="preserve"> </w:t>
-      </w:r>
-      <w:r>
-        <w:rPr>
-          <w:b/>
-          <w:u w:val="single"/>
-        </w:rPr>
-        <w:t>sample of</w:t>
-      </w:r>
-      <w:r>
-        <w:rPr>
-          <w:b/>
-          <w:u w:val="single"/>
-        </w:rPr>
-        <w:t xml:space="preserve"> output</w:t>
-      </w:r>
-      <w:r>
-        <w:rPr>
-          <w:b/>
-          <w:u w:val="single"/>
-        </w:rPr>
-        <w:t xml:space="preserve"> (Below):</w:t>
+        <w:t>SUBMIT your code, and sample of output (Below):</w:t>
       </w:r>
     </w:p>
     <w:p>
       <w:pPr>
         <w:pStyle w:val="ListParagraph"/>
-      </w:pPr>
-    </w:p>
-    <w:p>
-      <w:pPr>
-        <w:rPr>
+        <w:rPr>
+          <w:rFonts w:ascii="Arial" w:hAnsi="Arial" w:cs="Arial"/>
+        </w:rPr>
+      </w:pPr>
+    </w:p>
+    <w:p>
+      <w:pPr>
+        <w:rPr>
+          <w:rFonts w:ascii="Arial" w:hAnsi="Arial" w:cs="Arial"/>
           <w:sz w:val="28"/>
         </w:rPr>
       </w:pPr>
     </w:p>
-    <w:p/>
+    <w:p>
+      <w:pPr>
+        <w:rPr>
+          <w:rFonts w:ascii="Arial" w:hAnsi="Arial" w:cs="Arial"/>
+        </w:rPr>
+      </w:pPr>
+    </w:p>
     <w:p>
       <w:pPr>
         <w:ind w:left="720"/>
+        <w:rPr>
+          <w:rFonts w:ascii="Arial" w:hAnsi="Arial" w:cs="Arial"/>
+        </w:rPr>
       </w:pPr>
     </w:p>
     <w:p>
       <w:pPr>
         <w:ind w:left="720"/>
-      </w:pPr>
-    </w:p>
-    <w:p/>
-    <w:p/>
-    <w:p/>
-    <w:p>
-      <w:pPr>
-        <w:rPr>
+        <w:rPr>
+          <w:rFonts w:ascii="Arial" w:hAnsi="Arial" w:cs="Arial"/>
+        </w:rPr>
+      </w:pPr>
+    </w:p>
+    <w:p>
+      <w:pPr>
+        <w:rPr>
+          <w:rFonts w:ascii="Arial" w:hAnsi="Arial" w:cs="Arial"/>
+        </w:rPr>
+      </w:pPr>
+    </w:p>
+    <w:p>
+      <w:pPr>
+        <w:rPr>
+          <w:rFonts w:ascii="Arial" w:hAnsi="Arial" w:cs="Arial"/>
+        </w:rPr>
+      </w:pPr>
+    </w:p>
+    <w:p>
+      <w:pPr>
+        <w:rPr>
+          <w:rFonts w:ascii="Arial" w:hAnsi="Arial" w:cs="Arial"/>
+        </w:rPr>
+      </w:pPr>
+    </w:p>
+    <w:p>
+      <w:pPr>
+        <w:rPr>
+          <w:rFonts w:ascii="Arial" w:hAnsi="Arial" w:cs="Arial"/>
           <w:sz w:val="28"/>
         </w:rPr>
       </w:pPr>
       <w:r>
         <w:rPr>
+          <w:rFonts w:ascii="Arial" w:hAnsi="Arial" w:cs="Arial"/>
           <w:b/>
           <w:sz w:val="28"/>
         </w:rPr>
-        <w:lastRenderedPageBreak/>
         <w:t>Trace</w:t>
       </w:r>
       <w:r>
         <w:rPr>
+          <w:rFonts w:ascii="Arial" w:hAnsi="Arial" w:cs="Arial"/>
           <w:sz w:val="28"/>
         </w:rPr>
         <w:t>:</w:t>
@@ -1732,6 +2148,7 @@
           <w:p>
             <w:pPr>
               <w:rPr>
+                <w:rFonts w:ascii="Arial" w:hAnsi="Arial" w:cs="Arial"/>
                 <w:sz w:val="28"/>
                 <w:szCs w:val="28"/>
               </w:rPr>
@@ -1751,6 +2168,7 @@
           <w:p>
             <w:pPr>
               <w:rPr>
+                <w:rFonts w:ascii="Arial" w:hAnsi="Arial" w:cs="Arial"/>
                 <w:sz w:val="28"/>
                 <w:szCs w:val="28"/>
               </w:rPr>
@@ -1770,6 +2188,7 @@
           <w:p>
             <w:pPr>
               <w:rPr>
+                <w:rFonts w:ascii="Arial" w:hAnsi="Arial" w:cs="Arial"/>
                 <w:sz w:val="28"/>
                 <w:szCs w:val="28"/>
               </w:rPr>
@@ -1789,6 +2208,7 @@
           <w:p>
             <w:pPr>
               <w:rPr>
+                <w:rFonts w:ascii="Arial" w:hAnsi="Arial" w:cs="Arial"/>
                 <w:sz w:val="28"/>
                 <w:szCs w:val="28"/>
               </w:rPr>
@@ -1808,6 +2228,7 @@
           <w:p>
             <w:pPr>
               <w:rPr>
+                <w:rFonts w:ascii="Arial" w:hAnsi="Arial" w:cs="Arial"/>
                 <w:sz w:val="28"/>
                 <w:szCs w:val="28"/>
               </w:rPr>
@@ -1829,6 +2250,7 @@
           <w:p>
             <w:pPr>
               <w:rPr>
+                <w:rFonts w:ascii="Arial" w:hAnsi="Arial" w:cs="Arial"/>
                 <w:sz w:val="28"/>
                 <w:szCs w:val="28"/>
               </w:rPr>
@@ -1848,6 +2270,7 @@
           <w:p>
             <w:pPr>
               <w:rPr>
+                <w:rFonts w:ascii="Arial" w:hAnsi="Arial" w:cs="Arial"/>
                 <w:sz w:val="28"/>
                 <w:szCs w:val="28"/>
               </w:rPr>
@@ -1867,6 +2290,7 @@
           <w:p>
             <w:pPr>
               <w:rPr>
+                <w:rFonts w:ascii="Arial" w:hAnsi="Arial" w:cs="Arial"/>
                 <w:sz w:val="28"/>
                 <w:szCs w:val="28"/>
               </w:rPr>
@@ -1886,6 +2310,7 @@
           <w:p>
             <w:pPr>
               <w:rPr>
+                <w:rFonts w:ascii="Arial" w:hAnsi="Arial" w:cs="Arial"/>
                 <w:sz w:val="28"/>
                 <w:szCs w:val="28"/>
               </w:rPr>
@@ -1905,6 +2330,7 @@
           <w:p>
             <w:pPr>
               <w:rPr>
+                <w:rFonts w:ascii="Arial" w:hAnsi="Arial" w:cs="Arial"/>
                 <w:sz w:val="28"/>
                 <w:szCs w:val="28"/>
               </w:rPr>
@@ -1926,6 +2352,7 @@
           <w:p>
             <w:pPr>
               <w:rPr>
+                <w:rFonts w:ascii="Arial" w:hAnsi="Arial" w:cs="Arial"/>
                 <w:sz w:val="28"/>
                 <w:szCs w:val="28"/>
               </w:rPr>
@@ -1945,6 +2372,7 @@
           <w:p>
             <w:pPr>
               <w:rPr>
+                <w:rFonts w:ascii="Arial" w:hAnsi="Arial" w:cs="Arial"/>
                 <w:sz w:val="28"/>
                 <w:szCs w:val="28"/>
               </w:rPr>
@@ -1964,6 +2392,7 @@
           <w:p>
             <w:pPr>
               <w:rPr>
+                <w:rFonts w:ascii="Arial" w:hAnsi="Arial" w:cs="Arial"/>
                 <w:sz w:val="28"/>
                 <w:szCs w:val="28"/>
               </w:rPr>
@@ -1983,6 +2412,7 @@
           <w:p>
             <w:pPr>
               <w:rPr>
+                <w:rFonts w:ascii="Arial" w:hAnsi="Arial" w:cs="Arial"/>
                 <w:sz w:val="28"/>
                 <w:szCs w:val="28"/>
               </w:rPr>
@@ -2002,6 +2432,7 @@
           <w:p>
             <w:pPr>
               <w:rPr>
+                <w:rFonts w:ascii="Arial" w:hAnsi="Arial" w:cs="Arial"/>
                 <w:sz w:val="28"/>
                 <w:szCs w:val="28"/>
               </w:rPr>
@@ -2023,6 +2454,7 @@
           <w:p>
             <w:pPr>
               <w:rPr>
+                <w:rFonts w:ascii="Arial" w:hAnsi="Arial" w:cs="Arial"/>
                 <w:sz w:val="28"/>
                 <w:szCs w:val="28"/>
               </w:rPr>
@@ -2042,6 +2474,7 @@
           <w:p>
             <w:pPr>
               <w:rPr>
+                <w:rFonts w:ascii="Arial" w:hAnsi="Arial" w:cs="Arial"/>
                 <w:sz w:val="28"/>
                 <w:szCs w:val="28"/>
               </w:rPr>
@@ -2061,6 +2494,7 @@
           <w:p>
             <w:pPr>
               <w:rPr>
+                <w:rFonts w:ascii="Arial" w:hAnsi="Arial" w:cs="Arial"/>
                 <w:sz w:val="28"/>
                 <w:szCs w:val="28"/>
               </w:rPr>
@@ -2080,6 +2514,7 @@
           <w:p>
             <w:pPr>
               <w:rPr>
+                <w:rFonts w:ascii="Arial" w:hAnsi="Arial" w:cs="Arial"/>
                 <w:sz w:val="28"/>
                 <w:szCs w:val="28"/>
               </w:rPr>
@@ -2099,6 +2534,7 @@
           <w:p>
             <w:pPr>
               <w:rPr>
+                <w:rFonts w:ascii="Arial" w:hAnsi="Arial" w:cs="Arial"/>
                 <w:sz w:val="28"/>
                 <w:szCs w:val="28"/>
               </w:rPr>
@@ -2120,6 +2556,7 @@
           <w:p>
             <w:pPr>
               <w:rPr>
+                <w:rFonts w:ascii="Arial" w:hAnsi="Arial" w:cs="Arial"/>
                 <w:sz w:val="28"/>
                 <w:szCs w:val="28"/>
               </w:rPr>
@@ -2139,6 +2576,7 @@
           <w:p>
             <w:pPr>
               <w:rPr>
+                <w:rFonts w:ascii="Arial" w:hAnsi="Arial" w:cs="Arial"/>
                 <w:sz w:val="28"/>
                 <w:szCs w:val="28"/>
               </w:rPr>
@@ -2158,6 +2596,7 @@
           <w:p>
             <w:pPr>
               <w:rPr>
+                <w:rFonts w:ascii="Arial" w:hAnsi="Arial" w:cs="Arial"/>
                 <w:sz w:val="28"/>
                 <w:szCs w:val="28"/>
               </w:rPr>
@@ -2177,6 +2616,7 @@
           <w:p>
             <w:pPr>
               <w:rPr>
+                <w:rFonts w:ascii="Arial" w:hAnsi="Arial" w:cs="Arial"/>
                 <w:sz w:val="28"/>
                 <w:szCs w:val="28"/>
               </w:rPr>
@@ -2196,6 +2636,7 @@
           <w:p>
             <w:pPr>
               <w:rPr>
+                <w:rFonts w:ascii="Arial" w:hAnsi="Arial" w:cs="Arial"/>
                 <w:sz w:val="28"/>
                 <w:szCs w:val="28"/>
               </w:rPr>
@@ -2217,6 +2658,7 @@
           <w:p>
             <w:pPr>
               <w:rPr>
+                <w:rFonts w:ascii="Arial" w:hAnsi="Arial" w:cs="Arial"/>
                 <w:sz w:val="28"/>
                 <w:szCs w:val="28"/>
               </w:rPr>
@@ -2236,6 +2678,7 @@
           <w:p>
             <w:pPr>
               <w:rPr>
+                <w:rFonts w:ascii="Arial" w:hAnsi="Arial" w:cs="Arial"/>
                 <w:sz w:val="28"/>
                 <w:szCs w:val="28"/>
               </w:rPr>
@@ -2255,6 +2698,7 @@
           <w:p>
             <w:pPr>
               <w:rPr>
+                <w:rFonts w:ascii="Arial" w:hAnsi="Arial" w:cs="Arial"/>
                 <w:sz w:val="28"/>
                 <w:szCs w:val="28"/>
               </w:rPr>
@@ -2274,6 +2718,7 @@
           <w:p>
             <w:pPr>
               <w:rPr>
+                <w:rFonts w:ascii="Arial" w:hAnsi="Arial" w:cs="Arial"/>
                 <w:sz w:val="28"/>
                 <w:szCs w:val="28"/>
               </w:rPr>
@@ -2293,6 +2738,7 @@
           <w:p>
             <w:pPr>
               <w:rPr>
+                <w:rFonts w:ascii="Arial" w:hAnsi="Arial" w:cs="Arial"/>
                 <w:sz w:val="28"/>
                 <w:szCs w:val="28"/>
               </w:rPr>
@@ -2314,6 +2760,7 @@
           <w:p>
             <w:pPr>
               <w:rPr>
+                <w:rFonts w:ascii="Arial" w:hAnsi="Arial" w:cs="Arial"/>
                 <w:sz w:val="28"/>
                 <w:szCs w:val="28"/>
               </w:rPr>
@@ -2333,6 +2780,7 @@
           <w:p>
             <w:pPr>
               <w:rPr>
+                <w:rFonts w:ascii="Arial" w:hAnsi="Arial" w:cs="Arial"/>
                 <w:sz w:val="28"/>
                 <w:szCs w:val="28"/>
               </w:rPr>
@@ -2352,6 +2800,7 @@
           <w:p>
             <w:pPr>
               <w:rPr>
+                <w:rFonts w:ascii="Arial" w:hAnsi="Arial" w:cs="Arial"/>
                 <w:sz w:val="28"/>
                 <w:szCs w:val="28"/>
               </w:rPr>
@@ -2371,6 +2820,7 @@
           <w:p>
             <w:pPr>
               <w:rPr>
+                <w:rFonts w:ascii="Arial" w:hAnsi="Arial" w:cs="Arial"/>
                 <w:sz w:val="28"/>
                 <w:szCs w:val="28"/>
               </w:rPr>
@@ -2390,6 +2840,7 @@
           <w:p>
             <w:pPr>
               <w:rPr>
+                <w:rFonts w:ascii="Arial" w:hAnsi="Arial" w:cs="Arial"/>
                 <w:sz w:val="28"/>
                 <w:szCs w:val="28"/>
               </w:rPr>
@@ -2411,6 +2862,7 @@
           <w:p>
             <w:pPr>
               <w:rPr>
+                <w:rFonts w:ascii="Arial" w:hAnsi="Arial" w:cs="Arial"/>
                 <w:sz w:val="28"/>
                 <w:szCs w:val="28"/>
               </w:rPr>
@@ -2430,6 +2882,7 @@
           <w:p>
             <w:pPr>
               <w:rPr>
+                <w:rFonts w:ascii="Arial" w:hAnsi="Arial" w:cs="Arial"/>
                 <w:sz w:val="28"/>
                 <w:szCs w:val="28"/>
               </w:rPr>
@@ -2449,6 +2902,7 @@
           <w:p>
             <w:pPr>
               <w:rPr>
+                <w:rFonts w:ascii="Arial" w:hAnsi="Arial" w:cs="Arial"/>
                 <w:sz w:val="28"/>
                 <w:szCs w:val="28"/>
               </w:rPr>
@@ -2468,6 +2922,7 @@
           <w:p>
             <w:pPr>
               <w:rPr>
+                <w:rFonts w:ascii="Arial" w:hAnsi="Arial" w:cs="Arial"/>
                 <w:sz w:val="28"/>
                 <w:szCs w:val="28"/>
               </w:rPr>
@@ -2487,6 +2942,7 @@
           <w:p>
             <w:pPr>
               <w:rPr>
+                <w:rFonts w:ascii="Arial" w:hAnsi="Arial" w:cs="Arial"/>
                 <w:sz w:val="28"/>
                 <w:szCs w:val="28"/>
               </w:rPr>
@@ -2508,6 +2964,7 @@
           <w:p>
             <w:pPr>
               <w:rPr>
+                <w:rFonts w:ascii="Arial" w:hAnsi="Arial" w:cs="Arial"/>
                 <w:sz w:val="28"/>
                 <w:szCs w:val="28"/>
               </w:rPr>
@@ -2527,6 +2984,7 @@
           <w:p>
             <w:pPr>
               <w:rPr>
+                <w:rFonts w:ascii="Arial" w:hAnsi="Arial" w:cs="Arial"/>
                 <w:sz w:val="28"/>
                 <w:szCs w:val="28"/>
               </w:rPr>
@@ -2546,6 +3004,7 @@
           <w:p>
             <w:pPr>
               <w:rPr>
+                <w:rFonts w:ascii="Arial" w:hAnsi="Arial" w:cs="Arial"/>
                 <w:sz w:val="28"/>
                 <w:szCs w:val="28"/>
               </w:rPr>
@@ -2565,6 +3024,7 @@
           <w:p>
             <w:pPr>
               <w:rPr>
+                <w:rFonts w:ascii="Arial" w:hAnsi="Arial" w:cs="Arial"/>
                 <w:sz w:val="28"/>
                 <w:szCs w:val="28"/>
               </w:rPr>
@@ -2584,6 +3044,7 @@
           <w:p>
             <w:pPr>
               <w:rPr>
+                <w:rFonts w:ascii="Arial" w:hAnsi="Arial" w:cs="Arial"/>
                 <w:sz w:val="28"/>
                 <w:szCs w:val="28"/>
               </w:rPr>
@@ -2605,6 +3066,7 @@
           <w:p>
             <w:pPr>
               <w:rPr>
+                <w:rFonts w:ascii="Arial" w:hAnsi="Arial" w:cs="Arial"/>
                 <w:sz w:val="28"/>
                 <w:szCs w:val="28"/>
               </w:rPr>
@@ -2624,6 +3086,7 @@
           <w:p>
             <w:pPr>
               <w:rPr>
+                <w:rFonts w:ascii="Arial" w:hAnsi="Arial" w:cs="Arial"/>
                 <w:sz w:val="28"/>
                 <w:szCs w:val="28"/>
               </w:rPr>
@@ -2643,6 +3106,7 @@
           <w:p>
             <w:pPr>
               <w:rPr>
+                <w:rFonts w:ascii="Arial" w:hAnsi="Arial" w:cs="Arial"/>
                 <w:sz w:val="28"/>
                 <w:szCs w:val="28"/>
               </w:rPr>
@@ -2662,6 +3126,7 @@
           <w:p>
             <w:pPr>
               <w:rPr>
+                <w:rFonts w:ascii="Arial" w:hAnsi="Arial" w:cs="Arial"/>
                 <w:sz w:val="28"/>
                 <w:szCs w:val="28"/>
               </w:rPr>
@@ -2681,6 +3146,7 @@
           <w:p>
             <w:pPr>
               <w:rPr>
+                <w:rFonts w:ascii="Arial" w:hAnsi="Arial" w:cs="Arial"/>
                 <w:sz w:val="28"/>
                 <w:szCs w:val="28"/>
               </w:rPr>
@@ -2689,30 +3155,46 @@
         </w:tc>
       </w:tr>
     </w:tbl>
-    <w:p/>
+    <w:p>
+      <w:pPr>
+        <w:rPr>
+          <w:rFonts w:ascii="Arial" w:hAnsi="Arial" w:cs="Arial"/>
+        </w:rPr>
+      </w:pPr>
+    </w:p>
     <w:p>
       <w:pPr>
         <w:ind w:left="720"/>
+        <w:rPr>
+          <w:rFonts w:ascii="Arial" w:hAnsi="Arial" w:cs="Arial"/>
+        </w:rPr>
       </w:pPr>
     </w:p>
     <w:p>
       <w:pPr>
         <w:ind w:left="720"/>
+        <w:rPr>
+          <w:rFonts w:ascii="Arial" w:hAnsi="Arial" w:cs="Arial"/>
+        </w:rPr>
       </w:pPr>
     </w:p>
     <w:p>
       <w:pPr>
         <w:ind w:left="720"/>
-      </w:pPr>
-    </w:p>
-    <w:p>
-      <w:pPr>
-        <w:rPr>
-          <w:rFonts w:cs="Times New Roman"/>
-        </w:rPr>
-      </w:pPr>
-      <w:r>
-        <w:rPr>
+        <w:rPr>
+          <w:rFonts w:ascii="Arial" w:hAnsi="Arial" w:cs="Arial"/>
+        </w:rPr>
+      </w:pPr>
+    </w:p>
+    <w:p>
+      <w:pPr>
+        <w:rPr>
+          <w:rFonts w:ascii="Arial" w:hAnsi="Arial" w:cs="Arial"/>
+        </w:rPr>
+      </w:pPr>
+      <w:r>
+        <w:rPr>
+          <w:rFonts w:ascii="Arial" w:hAnsi="Arial" w:cs="Arial"/>
           <w:b/>
           <w:u w:val="single"/>
         </w:rPr>
@@ -2720,6 +3202,7 @@
       </w:r>
       <w:r>
         <w:rPr>
+          <w:rFonts w:ascii="Arial" w:hAnsi="Arial" w:cs="Arial"/>
           <w:b/>
           <w:u w:val="single"/>
         </w:rPr>
@@ -2727,6 +3210,7 @@
       </w:r>
       <w:r>
         <w:rPr>
+          <w:rFonts w:ascii="Arial" w:hAnsi="Arial" w:cs="Arial"/>
           <w:b/>
           <w:u w:val="single"/>
         </w:rPr>
@@ -2734,23 +3218,20 @@
       </w:r>
       <w:r>
         <w:rPr>
+          <w:rFonts w:ascii="Arial" w:hAnsi="Arial" w:cs="Arial"/>
           <w:b/>
           <w:u w:val="single"/>
         </w:rPr>
-        <w:t>:</w:t>
-      </w:r>
-      <w:r>
-        <w:rPr>
-          <w:b/>
-          <w:u w:val="single"/>
-        </w:rPr>
-        <w:t xml:space="preserve"> </w:t>
+        <w:t xml:space="preserve">: </w:t>
       </w:r>
     </w:p>
     <w:p>
       <w:pPr>
         <w:pStyle w:val="ListParagraph"/>
         <w:ind w:left="1080"/>
+        <w:rPr>
+          <w:rFonts w:ascii="Arial" w:hAnsi="Arial" w:cs="Arial"/>
+        </w:rPr>
       </w:pPr>
     </w:p>
     <w:p>
@@ -2760,46 +3241,78 @@
           <w:ilvl w:val="0"/>
           <w:numId w:val="11"/>
         </w:numPr>
-      </w:pPr>
-      <w:r>
+        <w:rPr>
+          <w:rFonts w:ascii="Arial" w:hAnsi="Arial" w:cs="Arial"/>
+        </w:rPr>
+      </w:pPr>
+      <w:r>
+        <w:rPr>
+          <w:rFonts w:ascii="Arial" w:hAnsi="Arial" w:cs="Arial"/>
+        </w:rPr>
         <w:t xml:space="preserve">Copy and paste the link below into a </w:t>
       </w:r>
       <w:r>
         <w:rPr>
+          <w:rFonts w:ascii="Arial" w:hAnsi="Arial" w:cs="Arial"/>
           <w:color w:val="FF0000"/>
         </w:rPr>
         <w:t xml:space="preserve">Google web browser </w:t>
       </w:r>
       <w:r>
+        <w:rPr>
+          <w:rFonts w:ascii="Arial" w:hAnsi="Arial" w:cs="Arial"/>
+        </w:rPr>
         <w:t>and c</w:t>
       </w:r>
       <w:r>
+        <w:rPr>
+          <w:rFonts w:ascii="Arial" w:hAnsi="Arial" w:cs="Arial"/>
+        </w:rPr>
         <w:t xml:space="preserve">omplete </w:t>
       </w:r>
       <w:r>
+        <w:rPr>
+          <w:rFonts w:ascii="Arial" w:hAnsi="Arial" w:cs="Arial"/>
+        </w:rPr>
         <w:t xml:space="preserve">Integer Error </w:t>
       </w:r>
       <w:r>
+        <w:rPr>
+          <w:rFonts w:ascii="Arial" w:hAnsi="Arial" w:cs="Arial"/>
+        </w:rPr>
         <w:t>Security Injectio</w:t>
       </w:r>
       <w:r>
+        <w:rPr>
+          <w:rFonts w:ascii="Arial" w:hAnsi="Arial" w:cs="Arial"/>
+        </w:rPr>
         <w:t>n</w:t>
       </w:r>
       <w:r>
+        <w:rPr>
+          <w:rFonts w:ascii="Arial" w:hAnsi="Arial" w:cs="Arial"/>
+        </w:rPr>
         <w:t>.</w:t>
       </w:r>
       <w:r>
+        <w:rPr>
+          <w:rFonts w:ascii="Arial" w:hAnsi="Arial" w:cs="Arial"/>
+        </w:rPr>
         <w:t xml:space="preserve"> </w:t>
       </w:r>
     </w:p>
     <w:p>
       <w:pPr>
         <w:pStyle w:val="ListParagraph"/>
+        <w:rPr>
+          <w:rFonts w:ascii="Arial" w:hAnsi="Arial" w:cs="Arial"/>
+        </w:rPr>
       </w:pPr>
       <w:hyperlink r:id="rId7" w:history="1">
         <w:r>
           <w:rPr>
             <w:rStyle w:val="Hyperlink"/>
+            <w:rFonts w:ascii="Arial" w:hAnsi="Arial" w:cs="Arial"/>
           </w:rPr>
           <w:t>http://cis1.towson.edu/~cyber4all/modules/nanomodules/Integer_Error-CS0_C++.html</w:t>
         </w:r>
@@ -2808,11 +3321,17 @@
     <w:p>
       <w:pPr>
         <w:pStyle w:val="ListParagraph"/>
+        <w:rPr>
+          <w:rFonts w:ascii="Arial" w:hAnsi="Arial" w:cs="Arial"/>
+        </w:rPr>
       </w:pPr>
     </w:p>
     <w:p>
       <w:pPr>
         <w:pStyle w:val="ListParagraph"/>
+        <w:rPr>
+          <w:rFonts w:ascii="Arial" w:hAnsi="Arial" w:cs="Arial"/>
+        </w:rPr>
       </w:pPr>
     </w:p>
     <w:p>
@@ -2822,162 +3341,421 @@
           <w:ilvl w:val="0"/>
           <w:numId w:val="11"/>
         </w:numPr>
-      </w:pPr>
-      <w:r>
-        <w:rPr>
+        <w:rPr>
+          <w:rFonts w:ascii="Arial" w:hAnsi="Arial" w:cs="Arial"/>
+        </w:rPr>
+      </w:pPr>
+      <w:r>
+        <w:rPr>
+          <w:rFonts w:ascii="Arial" w:hAnsi="Arial" w:cs="Arial"/>
           <w:b/>
           <w:u w:val="single"/>
         </w:rPr>
-        <w:t xml:space="preserve">SUBMIT </w:t>
-      </w:r>
-      <w:r>
-        <w:rPr>
+        <w:t>SUBMIT copy of Security Injection certificate(s) (Below):</w:t>
+      </w:r>
+    </w:p>
+    <w:p>
+      <w:pPr>
+        <w:rPr>
+          <w:rFonts w:ascii="Arial" w:hAnsi="Arial" w:cs="Arial"/>
+        </w:rPr>
+      </w:pPr>
+    </w:p>
+    <w:p>
+      <w:pPr>
+        <w:rPr>
+          <w:rFonts w:ascii="Arial" w:hAnsi="Arial" w:cs="Arial"/>
+        </w:rPr>
+      </w:pPr>
+    </w:p>
+    <w:p>
+      <w:pPr>
+        <w:rPr>
+          <w:rFonts w:ascii="Arial" w:hAnsi="Arial" w:cs="Arial"/>
+        </w:rPr>
+      </w:pPr>
+    </w:p>
+    <w:p>
+      <w:pPr>
+        <w:rPr>
+          <w:rFonts w:ascii="Arial" w:hAnsi="Arial" w:cs="Arial"/>
+        </w:rPr>
+      </w:pPr>
+    </w:p>
+    <w:p>
+      <w:pPr>
+        <w:rPr>
+          <w:rFonts w:ascii="Arial" w:hAnsi="Arial" w:cs="Arial"/>
+        </w:rPr>
+      </w:pPr>
+    </w:p>
+    <w:p>
+      <w:pPr>
+        <w:rPr>
+          <w:rFonts w:ascii="Arial" w:hAnsi="Arial" w:cs="Arial"/>
+        </w:rPr>
+      </w:pPr>
+    </w:p>
+    <w:p>
+      <w:pPr>
+        <w:rPr>
+          <w:rFonts w:ascii="Arial" w:hAnsi="Arial" w:cs="Arial"/>
+        </w:rPr>
+      </w:pPr>
+    </w:p>
+    <w:p>
+      <w:pPr>
+        <w:rPr>
+          <w:rFonts w:ascii="Arial" w:hAnsi="Arial" w:cs="Arial"/>
+        </w:rPr>
+      </w:pPr>
+    </w:p>
+    <w:p>
+      <w:pPr>
+        <w:rPr>
+          <w:rFonts w:ascii="Arial" w:hAnsi="Arial" w:cs="Arial"/>
+        </w:rPr>
+      </w:pPr>
+    </w:p>
+    <w:p>
+      <w:pPr>
+        <w:rPr>
+          <w:rFonts w:ascii="Arial" w:hAnsi="Arial" w:cs="Arial"/>
+        </w:rPr>
+      </w:pPr>
+    </w:p>
+    <w:p>
+      <w:pPr>
+        <w:rPr>
+          <w:rFonts w:ascii="Arial" w:hAnsi="Arial" w:cs="Arial"/>
+        </w:rPr>
+      </w:pPr>
+    </w:p>
+    <w:p>
+      <w:pPr>
+        <w:rPr>
+          <w:rFonts w:ascii="Arial" w:hAnsi="Arial" w:cs="Arial"/>
+        </w:rPr>
+      </w:pPr>
+    </w:p>
+    <w:p>
+      <w:pPr>
+        <w:rPr>
+          <w:rFonts w:ascii="Arial" w:hAnsi="Arial" w:cs="Arial"/>
+        </w:rPr>
+      </w:pPr>
+    </w:p>
+    <w:p>
+      <w:pPr>
+        <w:rPr>
+          <w:rFonts w:ascii="Arial" w:hAnsi="Arial" w:cs="Arial"/>
+        </w:rPr>
+      </w:pPr>
+    </w:p>
+    <w:p>
+      <w:pPr>
+        <w:rPr>
+          <w:rFonts w:ascii="Arial" w:hAnsi="Arial" w:cs="Arial"/>
+        </w:rPr>
+      </w:pPr>
+    </w:p>
+    <w:p>
+      <w:pPr>
+        <w:rPr>
+          <w:rFonts w:ascii="Arial" w:hAnsi="Arial" w:cs="Arial"/>
+        </w:rPr>
+      </w:pPr>
+    </w:p>
+    <w:p>
+      <w:pPr>
+        <w:rPr>
+          <w:rFonts w:ascii="Arial" w:hAnsi="Arial" w:cs="Arial"/>
+        </w:rPr>
+      </w:pPr>
+    </w:p>
+    <w:p>
+      <w:pPr>
+        <w:rPr>
+          <w:rFonts w:ascii="Arial" w:hAnsi="Arial" w:cs="Arial"/>
+        </w:rPr>
+      </w:pPr>
+    </w:p>
+    <w:p>
+      <w:pPr>
+        <w:rPr>
+          <w:rFonts w:ascii="Arial" w:hAnsi="Arial" w:cs="Arial"/>
+        </w:rPr>
+      </w:pPr>
+    </w:p>
+    <w:p>
+      <w:pPr>
+        <w:rPr>
+          <w:rFonts w:ascii="Arial" w:hAnsi="Arial" w:cs="Arial"/>
+        </w:rPr>
+      </w:pPr>
+    </w:p>
+    <w:p>
+      <w:pPr>
+        <w:rPr>
+          <w:rFonts w:ascii="Arial" w:hAnsi="Arial" w:cs="Arial"/>
+        </w:rPr>
+      </w:pPr>
+    </w:p>
+    <w:p>
+      <w:pPr>
+        <w:rPr>
+          <w:rFonts w:ascii="Arial" w:hAnsi="Arial" w:cs="Arial"/>
+        </w:rPr>
+      </w:pPr>
+    </w:p>
+    <w:p>
+      <w:pPr>
+        <w:rPr>
+          <w:rFonts w:ascii="Arial" w:hAnsi="Arial" w:cs="Arial"/>
+        </w:rPr>
+      </w:pPr>
+    </w:p>
+    <w:p>
+      <w:pPr>
+        <w:rPr>
+          <w:rFonts w:ascii="Arial" w:hAnsi="Arial" w:cs="Arial"/>
+        </w:rPr>
+      </w:pPr>
+    </w:p>
+    <w:p>
+      <w:pPr>
+        <w:rPr>
+          <w:rFonts w:ascii="Arial" w:hAnsi="Arial" w:cs="Arial"/>
+        </w:rPr>
+      </w:pPr>
+    </w:p>
+    <w:p>
+      <w:pPr>
+        <w:rPr>
+          <w:rFonts w:ascii="Arial" w:hAnsi="Arial" w:cs="Arial"/>
+        </w:rPr>
+      </w:pPr>
+    </w:p>
+    <w:p>
+      <w:pPr>
+        <w:rPr>
+          <w:rFonts w:ascii="Arial" w:hAnsi="Arial" w:cs="Arial"/>
+        </w:rPr>
+      </w:pPr>
+    </w:p>
+    <w:p>
+      <w:pPr>
+        <w:rPr>
+          <w:rFonts w:ascii="Arial" w:hAnsi="Arial" w:cs="Arial"/>
+        </w:rPr>
+      </w:pPr>
+    </w:p>
+    <w:p>
+      <w:pPr>
+        <w:rPr>
+          <w:rFonts w:ascii="Arial" w:hAnsi="Arial" w:cs="Arial"/>
+        </w:rPr>
+      </w:pPr>
+    </w:p>
+    <w:p>
+      <w:pPr>
+        <w:rPr>
+          <w:rFonts w:ascii="Arial" w:hAnsi="Arial" w:cs="Arial"/>
+        </w:rPr>
+      </w:pPr>
+    </w:p>
+    <w:p>
+      <w:pPr>
+        <w:rPr>
+          <w:rFonts w:ascii="Arial" w:hAnsi="Arial" w:cs="Arial"/>
+        </w:rPr>
+      </w:pPr>
+    </w:p>
+    <w:p>
+      <w:pPr>
+        <w:rPr>
+          <w:rFonts w:ascii="Arial" w:hAnsi="Arial" w:cs="Arial"/>
+        </w:rPr>
+      </w:pPr>
+    </w:p>
+    <w:p>
+      <w:pPr>
+        <w:rPr>
+          <w:rFonts w:ascii="Arial" w:hAnsi="Arial" w:cs="Arial"/>
+        </w:rPr>
+      </w:pPr>
+    </w:p>
+    <w:p>
+      <w:pPr>
+        <w:rPr>
+          <w:rFonts w:ascii="Arial" w:hAnsi="Arial" w:cs="Arial"/>
+        </w:rPr>
+      </w:pPr>
+    </w:p>
+    <w:p>
+      <w:pPr>
+        <w:rPr>
+          <w:rFonts w:ascii="Arial" w:hAnsi="Arial" w:cs="Arial"/>
+        </w:rPr>
+      </w:pPr>
+    </w:p>
+    <w:p>
+      <w:pPr>
+        <w:rPr>
+          <w:rFonts w:ascii="Arial" w:hAnsi="Arial" w:cs="Arial"/>
+        </w:rPr>
+      </w:pPr>
+      <w:r>
+        <w:rPr>
+          <w:rFonts w:ascii="Arial" w:hAnsi="Arial" w:cs="Arial"/>
+          <w:b/>
+        </w:rPr>
+        <w:t>*****************************************************************************</w:t>
+      </w:r>
+    </w:p>
+    <w:p>
+      <w:pPr>
+        <w:rPr>
+          <w:rFonts w:ascii="Arial" w:hAnsi="Arial" w:cs="Arial"/>
+        </w:rPr>
+      </w:pPr>
+      <w:r>
+        <w:rPr>
+          <w:rFonts w:ascii="Arial" w:hAnsi="Arial" w:cs="Arial"/>
+          <w:b/>
+          <w:color w:val="0070C0"/>
+        </w:rPr>
+        <w:t>Criteria for Success</w:t>
+      </w:r>
+      <w:r>
+        <w:rPr>
+          <w:rFonts w:ascii="Arial" w:hAnsi="Arial" w:cs="Arial"/>
+        </w:rPr>
+        <w:t>:</w:t>
+      </w:r>
+    </w:p>
+    <w:p>
+      <w:pPr>
+        <w:rPr>
+          <w:rFonts w:ascii="Arial" w:hAnsi="Arial" w:cs="Arial"/>
+        </w:rPr>
+      </w:pPr>
+      <w:r>
+        <w:rPr>
+          <w:rFonts w:ascii="Arial" w:hAnsi="Arial" w:cs="Arial"/>
+          <w:b/>
+        </w:rPr>
+        <w:lastRenderedPageBreak/>
+        <w:t>a</w:t>
+      </w:r>
+      <w:r>
+        <w:rPr>
+          <w:rFonts w:ascii="Arial" w:hAnsi="Arial" w:cs="Arial"/>
+        </w:rPr>
+        <w:t xml:space="preserve">) Be sure to submit your code and output above for each question; </w:t>
+      </w:r>
+      <w:r>
+        <w:rPr>
+          <w:rFonts w:ascii="Arial" w:hAnsi="Arial" w:cs="Arial"/>
+          <w:b/>
+        </w:rPr>
+        <w:t xml:space="preserve">Submission of </w:t>
+      </w:r>
+      <w:r>
+        <w:rPr>
+          <w:rFonts w:ascii="Arial" w:hAnsi="Arial" w:cs="Arial"/>
           <w:b/>
           <w:u w:val="single"/>
         </w:rPr>
-        <w:t>copy of Security Injection certificate(s)</w:t>
-      </w:r>
-      <w:r>
-        <w:rPr>
+        <w:t>Code</w:t>
+      </w:r>
+      <w:r>
+        <w:rPr>
+          <w:rFonts w:ascii="Arial" w:hAnsi="Arial" w:cs="Arial"/>
+          <w:b/>
+        </w:rPr>
+        <w:t xml:space="preserve"> and </w:t>
+      </w:r>
+      <w:r>
+        <w:rPr>
+          <w:rFonts w:ascii="Arial" w:hAnsi="Arial" w:cs="Arial"/>
           <w:b/>
           <w:u w:val="single"/>
         </w:rPr>
-        <w:t xml:space="preserve"> (Below):</w:t>
-      </w:r>
-    </w:p>
-    <w:p/>
-    <w:p/>
-    <w:p/>
-    <w:p/>
-    <w:p/>
-    <w:p/>
-    <w:p/>
-    <w:p/>
-    <w:p/>
-    <w:p/>
-    <w:p/>
-    <w:p/>
-    <w:p/>
-    <w:p/>
-    <w:p/>
-    <w:p/>
-    <w:p/>
-    <w:p/>
-    <w:p/>
-    <w:p/>
-    <w:p/>
-    <w:p/>
-    <w:p/>
-    <w:p/>
-    <w:p/>
-    <w:p/>
-    <w:p/>
-    <w:p/>
-    <w:p/>
-    <w:p/>
-    <w:p/>
-    <w:p/>
-    <w:p/>
-    <w:p/>
-    <w:p/>
-    <w:p>
-      <w:r>
-        <w:rPr>
-          <w:b/>
-        </w:rPr>
-        <w:t>*****************************************************************************</w:t>
-      </w:r>
-    </w:p>
-    <w:p>
-      <w:r>
-        <w:rPr>
-          <w:b/>
-          <w:color w:val="0070C0"/>
-        </w:rPr>
-        <w:t>Criteria for Success</w:t>
-      </w:r>
-      <w:r>
-        <w:t>:</w:t>
-      </w:r>
-    </w:p>
-    <w:p>
-      <w:r>
-        <w:rPr>
-          <w:b/>
-        </w:rPr>
-        <w:t>a</w:t>
-      </w:r>
-      <w:r>
-        <w:t xml:space="preserve">) Be sure to submit your code and output above for each question; </w:t>
-      </w:r>
-      <w:r>
-        <w:rPr>
-          <w:b/>
-        </w:rPr>
-        <w:t xml:space="preserve">Submission of </w:t>
-      </w:r>
-      <w:r>
-        <w:rPr>
-          <w:b/>
+        <w:t>output</w:t>
+      </w:r>
+      <w:r>
+        <w:rPr>
+          <w:rFonts w:ascii="Arial" w:hAnsi="Arial" w:cs="Arial"/>
+          <w:b/>
+        </w:rPr>
+        <w:t xml:space="preserve"> is required</w:t>
+      </w:r>
+      <w:r>
+        <w:rPr>
+          <w:rFonts w:ascii="Arial" w:hAnsi="Arial" w:cs="Arial"/>
+        </w:rPr>
+        <w:t xml:space="preserve">. (Note: use screen shots or copy and paste). </w:t>
+      </w:r>
+    </w:p>
+    <w:p>
+      <w:pPr>
+        <w:rPr>
+          <w:rFonts w:ascii="Arial" w:hAnsi="Arial" w:cs="Arial"/>
+        </w:rPr>
+      </w:pPr>
+      <w:r>
+        <w:rPr>
+          <w:rFonts w:ascii="Arial" w:hAnsi="Arial" w:cs="Arial"/>
+        </w:rPr>
+        <w:t xml:space="preserve">  </w:t>
+      </w:r>
+      <w:r>
+        <w:rPr>
+          <w:rFonts w:ascii="Arial" w:hAnsi="Arial" w:cs="Arial"/>
           <w:u w:val="single"/>
         </w:rPr>
-        <w:t>C</w:t>
-      </w:r>
-      <w:r>
-        <w:rPr>
-          <w:b/>
+        <w:t xml:space="preserve">For </w:t>
+      </w:r>
+      <w:proofErr w:type="gramStart"/>
+      <w:r>
+        <w:rPr>
+          <w:rFonts w:ascii="Arial" w:hAnsi="Arial" w:cs="Arial"/>
           <w:u w:val="single"/>
         </w:rPr>
-        <w:t>ode</w:t>
-      </w:r>
-      <w:r>
-        <w:rPr>
-          <w:b/>
-        </w:rPr>
-        <w:t xml:space="preserve"> and </w:t>
-      </w:r>
-      <w:r>
-        <w:rPr>
-          <w:b/>
-          <w:u w:val="single"/>
-        </w:rPr>
-        <w:t>output</w:t>
-      </w:r>
-      <w:r>
-        <w:rPr>
-          <w:b/>
-        </w:rPr>
-        <w:t xml:space="preserve"> is required</w:t>
-      </w:r>
-      <w:r>
-        <w:t xml:space="preserve">. (Note: use screen shots or copy and paste). </w:t>
-      </w:r>
-    </w:p>
-    <w:p>
-      <w:r>
-        <w:t xml:space="preserve">  </w:t>
-      </w:r>
-      <w:r>
-        <w:rPr>
-          <w:u w:val="single"/>
-        </w:rPr>
-        <w:t>For example</w:t>
-      </w:r>
-      <w:r>
+        <w:t>example</w:t>
+      </w:r>
+      <w:proofErr w:type="gramEnd"/>
+      <w:r>
+        <w:rPr>
+          <w:rFonts w:ascii="Arial" w:hAnsi="Arial" w:cs="Arial"/>
+        </w:rPr>
         <w:t xml:space="preserve"> if the assignment was to write a program that displays “Hello World”</w:t>
       </w:r>
     </w:p>
     <w:p>
-      <w:r>
+      <w:pPr>
+        <w:rPr>
+          <w:rFonts w:ascii="Arial" w:hAnsi="Arial" w:cs="Arial"/>
+        </w:rPr>
+      </w:pPr>
+      <w:r>
+        <w:rPr>
+          <w:rFonts w:ascii="Arial" w:hAnsi="Arial" w:cs="Arial"/>
+        </w:rPr>
         <w:t xml:space="preserve"> Your </w:t>
       </w:r>
       <w:r>
         <w:rPr>
+          <w:rFonts w:ascii="Arial" w:hAnsi="Arial" w:cs="Arial"/>
           <w:b/>
         </w:rPr>
         <w:t>code</w:t>
       </w:r>
       <w:r>
+        <w:rPr>
+          <w:rFonts w:ascii="Arial" w:hAnsi="Arial" w:cs="Arial"/>
+        </w:rPr>
         <w:t xml:space="preserve"> would be as follows:</w:t>
       </w:r>
     </w:p>
@@ -2988,7 +3766,7 @@
         <w:adjustRightInd w:val="0"/>
         <w:spacing w:after="0" w:line="240" w:lineRule="auto"/>
         <w:rPr>
-          <w:rFonts w:ascii="Consolas" w:hAnsi="Consolas" w:cs="Consolas"/>
+          <w:rFonts w:ascii="Arial" w:hAnsi="Arial" w:cs="Arial"/>
           <w:color w:val="000000"/>
           <w:sz w:val="16"/>
           <w:szCs w:val="16"/>
@@ -2996,7 +3774,7 @@
       </w:pPr>
       <w:r>
         <w:rPr>
-          <w:rFonts w:cs="Times New Roman"/>
+          <w:rFonts w:ascii="Arial" w:hAnsi="Arial" w:cs="Arial"/>
           <w:sz w:val="16"/>
           <w:szCs w:val="16"/>
         </w:rPr>
@@ -3004,7 +3782,7 @@
       </w:r>
       <w:r>
         <w:rPr>
-          <w:rFonts w:ascii="Consolas" w:hAnsi="Consolas" w:cs="Consolas"/>
+          <w:rFonts w:ascii="Arial" w:hAnsi="Arial" w:cs="Arial"/>
           <w:color w:val="008000"/>
           <w:sz w:val="16"/>
           <w:szCs w:val="16"/>
@@ -3019,7 +3797,7 @@
         <w:adjustRightInd w:val="0"/>
         <w:spacing w:after="0" w:line="240" w:lineRule="auto"/>
         <w:rPr>
-          <w:rFonts w:ascii="Consolas" w:hAnsi="Consolas" w:cs="Consolas"/>
+          <w:rFonts w:ascii="Arial" w:hAnsi="Arial" w:cs="Arial"/>
           <w:color w:val="000000"/>
           <w:sz w:val="16"/>
           <w:szCs w:val="16"/>
@@ -3033,7 +3811,7 @@
         <w:adjustRightInd w:val="0"/>
         <w:spacing w:after="0" w:line="240" w:lineRule="auto"/>
         <w:rPr>
-          <w:rFonts w:ascii="Consolas" w:hAnsi="Consolas" w:cs="Consolas"/>
+          <w:rFonts w:ascii="Arial" w:hAnsi="Arial" w:cs="Arial"/>
           <w:color w:val="000000"/>
           <w:sz w:val="16"/>
           <w:szCs w:val="16"/>
@@ -3041,7 +3819,7 @@
       </w:pPr>
       <w:r>
         <w:rPr>
-          <w:rFonts w:ascii="Consolas" w:hAnsi="Consolas" w:cs="Consolas"/>
+          <w:rFonts w:ascii="Arial" w:hAnsi="Arial" w:cs="Arial"/>
           <w:color w:val="808080"/>
           <w:sz w:val="16"/>
           <w:szCs w:val="16"/>
@@ -3050,7 +3828,7 @@
       </w:r>
       <w:r>
         <w:rPr>
-          <w:rFonts w:ascii="Consolas" w:hAnsi="Consolas" w:cs="Consolas"/>
+          <w:rFonts w:ascii="Arial" w:hAnsi="Arial" w:cs="Arial"/>
           <w:color w:val="000000"/>
           <w:sz w:val="16"/>
           <w:szCs w:val="16"/>
@@ -3059,7 +3837,7 @@
       </w:r>
       <w:r>
         <w:rPr>
-          <w:rFonts w:ascii="Consolas" w:hAnsi="Consolas" w:cs="Consolas"/>
+          <w:rFonts w:ascii="Arial" w:hAnsi="Arial" w:cs="Arial"/>
           <w:color w:val="A31515"/>
           <w:sz w:val="16"/>
           <w:szCs w:val="16"/>
@@ -3074,7 +3852,7 @@
         <w:adjustRightInd w:val="0"/>
         <w:spacing w:after="0" w:line="240" w:lineRule="auto"/>
         <w:rPr>
-          <w:rFonts w:ascii="Consolas" w:hAnsi="Consolas" w:cs="Consolas"/>
+          <w:rFonts w:ascii="Arial" w:hAnsi="Arial" w:cs="Arial"/>
           <w:color w:val="000000"/>
           <w:sz w:val="16"/>
           <w:szCs w:val="16"/>
@@ -3082,7 +3860,7 @@
       </w:pPr>
       <w:r>
         <w:rPr>
-          <w:rFonts w:ascii="Consolas" w:hAnsi="Consolas" w:cs="Consolas"/>
+          <w:rFonts w:ascii="Arial" w:hAnsi="Arial" w:cs="Arial"/>
           <w:color w:val="0000FF"/>
           <w:sz w:val="16"/>
           <w:szCs w:val="16"/>
@@ -3091,7 +3869,7 @@
       </w:r>
       <w:r>
         <w:rPr>
-          <w:rFonts w:ascii="Consolas" w:hAnsi="Consolas" w:cs="Consolas"/>
+          <w:rFonts w:ascii="Arial" w:hAnsi="Arial" w:cs="Arial"/>
           <w:color w:val="000000"/>
           <w:sz w:val="16"/>
           <w:szCs w:val="16"/>
@@ -3100,7 +3878,7 @@
       </w:r>
       <w:r>
         <w:rPr>
-          <w:rFonts w:ascii="Consolas" w:hAnsi="Consolas" w:cs="Consolas"/>
+          <w:rFonts w:ascii="Arial" w:hAnsi="Arial" w:cs="Arial"/>
           <w:color w:val="0000FF"/>
           <w:sz w:val="16"/>
           <w:szCs w:val="16"/>
@@ -3109,13 +3887,24 @@
       </w:r>
       <w:r>
         <w:rPr>
-          <w:rFonts w:ascii="Consolas" w:hAnsi="Consolas" w:cs="Consolas"/>
+          <w:rFonts w:ascii="Arial" w:hAnsi="Arial" w:cs="Arial"/>
           <w:color w:val="000000"/>
           <w:sz w:val="16"/>
           <w:szCs w:val="16"/>
         </w:rPr>
-        <w:t xml:space="preserve"> std;</w:t>
-      </w:r>
+        <w:t xml:space="preserve"> </w:t>
+      </w:r>
+      <w:proofErr w:type="gramStart"/>
+      <w:r>
+        <w:rPr>
+          <w:rFonts w:ascii="Arial" w:hAnsi="Arial" w:cs="Arial"/>
+          <w:color w:val="000000"/>
+          <w:sz w:val="16"/>
+          <w:szCs w:val="16"/>
+        </w:rPr>
+        <w:t>std;</w:t>
+      </w:r>
+      <w:proofErr w:type="gramEnd"/>
     </w:p>
     <w:p>
       <w:pPr>
@@ -3124,7 +3913,7 @@
         <w:adjustRightInd w:val="0"/>
         <w:spacing w:after="0" w:line="240" w:lineRule="auto"/>
         <w:rPr>
-          <w:rFonts w:ascii="Consolas" w:hAnsi="Consolas" w:cs="Consolas"/>
+          <w:rFonts w:ascii="Arial" w:hAnsi="Arial" w:cs="Arial"/>
           <w:color w:val="000000"/>
           <w:sz w:val="16"/>
           <w:szCs w:val="16"/>
@@ -3138,7 +3927,7 @@
         <w:adjustRightInd w:val="0"/>
         <w:spacing w:after="0" w:line="240" w:lineRule="auto"/>
         <w:rPr>
-          <w:rFonts w:ascii="Consolas" w:hAnsi="Consolas" w:cs="Consolas"/>
+          <w:rFonts w:ascii="Arial" w:hAnsi="Arial" w:cs="Arial"/>
           <w:color w:val="000000"/>
           <w:sz w:val="16"/>
           <w:szCs w:val="16"/>
@@ -3146,7 +3935,7 @@
       </w:pPr>
       <w:r>
         <w:rPr>
-          <w:rFonts w:ascii="Consolas" w:hAnsi="Consolas" w:cs="Consolas"/>
+          <w:rFonts w:ascii="Arial" w:hAnsi="Arial" w:cs="Arial"/>
           <w:color w:val="0000FF"/>
           <w:sz w:val="16"/>
           <w:szCs w:val="16"/>
@@ -3155,12 +3944,32 @@
       </w:r>
       <w:r>
         <w:rPr>
-          <w:rFonts w:ascii="Consolas" w:hAnsi="Consolas" w:cs="Consolas"/>
+          <w:rFonts w:ascii="Arial" w:hAnsi="Arial" w:cs="Arial"/>
           <w:color w:val="000000"/>
           <w:sz w:val="16"/>
           <w:szCs w:val="16"/>
         </w:rPr>
-        <w:t xml:space="preserve"> main() </w:t>
+        <w:t xml:space="preserve"> </w:t>
+      </w:r>
+      <w:proofErr w:type="gramStart"/>
+      <w:r>
+        <w:rPr>
+          <w:rFonts w:ascii="Arial" w:hAnsi="Arial" w:cs="Arial"/>
+          <w:color w:val="000000"/>
+          <w:sz w:val="16"/>
+          <w:szCs w:val="16"/>
+        </w:rPr>
+        <w:t>main(</w:t>
+      </w:r>
+      <w:proofErr w:type="gramEnd"/>
+      <w:r>
+        <w:rPr>
+          <w:rFonts w:ascii="Arial" w:hAnsi="Arial" w:cs="Arial"/>
+          <w:color w:val="000000"/>
+          <w:sz w:val="16"/>
+          <w:szCs w:val="16"/>
+        </w:rPr>
+        <w:t xml:space="preserve">) </w:t>
       </w:r>
     </w:p>
     <w:p>
@@ -3170,7 +3979,7 @@
         <w:adjustRightInd w:val="0"/>
         <w:spacing w:after="0" w:line="240" w:lineRule="auto"/>
         <w:rPr>
-          <w:rFonts w:ascii="Consolas" w:hAnsi="Consolas" w:cs="Consolas"/>
+          <w:rFonts w:ascii="Arial" w:hAnsi="Arial" w:cs="Arial"/>
           <w:color w:val="000000"/>
           <w:sz w:val="16"/>
           <w:szCs w:val="16"/>
@@ -3178,7 +3987,7 @@
       </w:pPr>
       <w:r>
         <w:rPr>
-          <w:rFonts w:ascii="Consolas" w:hAnsi="Consolas" w:cs="Consolas"/>
+          <w:rFonts w:ascii="Arial" w:hAnsi="Arial" w:cs="Arial"/>
           <w:color w:val="000000"/>
           <w:sz w:val="16"/>
           <w:szCs w:val="16"/>
@@ -3193,7 +4002,7 @@
         <w:adjustRightInd w:val="0"/>
         <w:spacing w:after="0" w:line="240" w:lineRule="auto"/>
         <w:rPr>
-          <w:rFonts w:ascii="Consolas" w:hAnsi="Consolas" w:cs="Consolas"/>
+          <w:rFonts w:ascii="Arial" w:hAnsi="Arial" w:cs="Arial"/>
           <w:color w:val="000000"/>
           <w:sz w:val="16"/>
           <w:szCs w:val="16"/>
@@ -3207,7 +4016,7 @@
         <w:adjustRightInd w:val="0"/>
         <w:spacing w:after="0" w:line="240" w:lineRule="auto"/>
         <w:rPr>
-          <w:rFonts w:ascii="Consolas" w:hAnsi="Consolas" w:cs="Consolas"/>
+          <w:rFonts w:ascii="Arial" w:hAnsi="Arial" w:cs="Arial"/>
           <w:color w:val="000000"/>
           <w:sz w:val="16"/>
           <w:szCs w:val="16"/>
@@ -3215,17 +4024,36 @@
       </w:pPr>
       <w:r>
         <w:rPr>
-          <w:rFonts w:ascii="Consolas" w:hAnsi="Consolas" w:cs="Consolas"/>
+          <w:rFonts w:ascii="Arial" w:hAnsi="Arial" w:cs="Arial"/>
           <w:color w:val="000000"/>
           <w:sz w:val="16"/>
           <w:szCs w:val="16"/>
         </w:rPr>
         <w:tab/>
-        <w:t xml:space="preserve">cout </w:t>
-      </w:r>
-      <w:r>
-        <w:rPr>
-          <w:rFonts w:ascii="Consolas" w:hAnsi="Consolas" w:cs="Consolas"/>
+      </w:r>
+      <w:proofErr w:type="spellStart"/>
+      <w:r>
+        <w:rPr>
+          <w:rFonts w:ascii="Arial" w:hAnsi="Arial" w:cs="Arial"/>
+          <w:color w:val="000000"/>
+          <w:sz w:val="16"/>
+          <w:szCs w:val="16"/>
+        </w:rPr>
+        <w:t>cout</w:t>
+      </w:r>
+      <w:proofErr w:type="spellEnd"/>
+      <w:r>
+        <w:rPr>
+          <w:rFonts w:ascii="Arial" w:hAnsi="Arial" w:cs="Arial"/>
+          <w:color w:val="000000"/>
+          <w:sz w:val="16"/>
+          <w:szCs w:val="16"/>
+        </w:rPr>
+        <w:t xml:space="preserve"> </w:t>
+      </w:r>
+      <w:r>
+        <w:rPr>
+          <w:rFonts w:ascii="Arial" w:hAnsi="Arial" w:cs="Arial"/>
           <w:color w:val="008080"/>
           <w:sz w:val="16"/>
           <w:szCs w:val="16"/>
@@ -3234,7 +4062,7 @@
       </w:r>
       <w:r>
         <w:rPr>
-          <w:rFonts w:ascii="Consolas" w:hAnsi="Consolas" w:cs="Consolas"/>
+          <w:rFonts w:ascii="Arial" w:hAnsi="Arial" w:cs="Arial"/>
           <w:color w:val="000000"/>
           <w:sz w:val="16"/>
           <w:szCs w:val="16"/>
@@ -3243,7 +4071,7 @@
       </w:r>
       <w:r>
         <w:rPr>
-          <w:rFonts w:ascii="Consolas" w:hAnsi="Consolas" w:cs="Consolas"/>
+          <w:rFonts w:ascii="Arial" w:hAnsi="Arial" w:cs="Arial"/>
           <w:color w:val="A31515"/>
           <w:sz w:val="16"/>
           <w:szCs w:val="16"/>
@@ -3252,7 +4080,7 @@
       </w:r>
       <w:r>
         <w:rPr>
-          <w:rFonts w:ascii="Consolas" w:hAnsi="Consolas" w:cs="Consolas"/>
+          <w:rFonts w:ascii="Arial" w:hAnsi="Arial" w:cs="Arial"/>
           <w:color w:val="000000"/>
           <w:sz w:val="16"/>
           <w:szCs w:val="16"/>
@@ -3261,7 +4089,7 @@
       </w:r>
       <w:r>
         <w:rPr>
-          <w:rFonts w:ascii="Consolas" w:hAnsi="Consolas" w:cs="Consolas"/>
+          <w:rFonts w:ascii="Arial" w:hAnsi="Arial" w:cs="Arial"/>
           <w:color w:val="008080"/>
           <w:sz w:val="16"/>
           <w:szCs w:val="16"/>
@@ -3270,13 +4098,35 @@
       </w:r>
       <w:r>
         <w:rPr>
-          <w:rFonts w:ascii="Consolas" w:hAnsi="Consolas" w:cs="Consolas"/>
+          <w:rFonts w:ascii="Arial" w:hAnsi="Arial" w:cs="Arial"/>
           <w:color w:val="000000"/>
           <w:sz w:val="16"/>
           <w:szCs w:val="16"/>
         </w:rPr>
-        <w:t xml:space="preserve"> endl;</w:t>
-      </w:r>
+        <w:t xml:space="preserve"> </w:t>
+      </w:r>
+      <w:proofErr w:type="spellStart"/>
+      <w:proofErr w:type="gramStart"/>
+      <w:r>
+        <w:rPr>
+          <w:rFonts w:ascii="Arial" w:hAnsi="Arial" w:cs="Arial"/>
+          <w:color w:val="000000"/>
+          <w:sz w:val="16"/>
+          <w:szCs w:val="16"/>
+        </w:rPr>
+        <w:t>endl</w:t>
+      </w:r>
+      <w:proofErr w:type="spellEnd"/>
+      <w:r>
+        <w:rPr>
+          <w:rFonts w:ascii="Arial" w:hAnsi="Arial" w:cs="Arial"/>
+          <w:color w:val="000000"/>
+          <w:sz w:val="16"/>
+          <w:szCs w:val="16"/>
+        </w:rPr>
+        <w:t>;</w:t>
+      </w:r>
+      <w:proofErr w:type="gramEnd"/>
     </w:p>
     <w:p>
       <w:pPr>
@@ -3285,7 +4135,7 @@
         <w:adjustRightInd w:val="0"/>
         <w:spacing w:after="0" w:line="240" w:lineRule="auto"/>
         <w:rPr>
-          <w:rFonts w:ascii="Consolas" w:hAnsi="Consolas" w:cs="Consolas"/>
+          <w:rFonts w:ascii="Arial" w:hAnsi="Arial" w:cs="Arial"/>
           <w:color w:val="000000"/>
           <w:sz w:val="16"/>
           <w:szCs w:val="16"/>
@@ -3293,7 +4143,7 @@
       </w:pPr>
       <w:r>
         <w:rPr>
-          <w:rFonts w:ascii="Consolas" w:hAnsi="Consolas" w:cs="Consolas"/>
+          <w:rFonts w:ascii="Arial" w:hAnsi="Arial" w:cs="Arial"/>
           <w:color w:val="000000"/>
           <w:sz w:val="16"/>
           <w:szCs w:val="16"/>
@@ -3303,22 +4153,24 @@
       </w:r>
       <w:r>
         <w:rPr>
-          <w:rFonts w:ascii="Consolas" w:hAnsi="Consolas" w:cs="Consolas"/>
+          <w:rFonts w:ascii="Arial" w:hAnsi="Arial" w:cs="Arial"/>
           <w:color w:val="A31515"/>
           <w:sz w:val="16"/>
           <w:szCs w:val="16"/>
         </w:rPr>
         <w:t>"pause"</w:t>
       </w:r>
-      <w:r>
-        <w:rPr>
-          <w:rFonts w:ascii="Consolas" w:hAnsi="Consolas" w:cs="Consolas"/>
+      <w:proofErr w:type="gramStart"/>
+      <w:r>
+        <w:rPr>
+          <w:rFonts w:ascii="Arial" w:hAnsi="Arial" w:cs="Arial"/>
           <w:color w:val="000000"/>
           <w:sz w:val="16"/>
           <w:szCs w:val="16"/>
         </w:rPr>
         <w:t>);</w:t>
       </w:r>
+      <w:proofErr w:type="gramEnd"/>
     </w:p>
     <w:p>
       <w:pPr>
@@ -3327,7 +4179,7 @@
         <w:adjustRightInd w:val="0"/>
         <w:spacing w:after="0" w:line="240" w:lineRule="auto"/>
         <w:rPr>
-          <w:rFonts w:ascii="Consolas" w:hAnsi="Consolas" w:cs="Consolas"/>
+          <w:rFonts w:ascii="Arial" w:hAnsi="Arial" w:cs="Arial"/>
           <w:color w:val="000000"/>
           <w:sz w:val="16"/>
           <w:szCs w:val="16"/>
@@ -3337,13 +4189,14 @@
     <w:p>
       <w:pPr>
         <w:rPr>
+          <w:rFonts w:ascii="Arial" w:hAnsi="Arial" w:cs="Arial"/>
           <w:sz w:val="16"/>
           <w:szCs w:val="16"/>
         </w:rPr>
       </w:pPr>
       <w:r>
         <w:rPr>
-          <w:rFonts w:ascii="Consolas" w:hAnsi="Consolas" w:cs="Consolas"/>
+          <w:rFonts w:ascii="Arial" w:hAnsi="Arial" w:cs="Arial"/>
           <w:color w:val="000000"/>
           <w:sz w:val="16"/>
           <w:szCs w:val="16"/>
@@ -3352,7 +4205,7 @@
       </w:r>
       <w:r>
         <w:rPr>
-          <w:rFonts w:ascii="Consolas" w:hAnsi="Consolas" w:cs="Consolas"/>
+          <w:rFonts w:ascii="Arial" w:hAnsi="Arial" w:cs="Arial"/>
           <w:color w:val="008000"/>
           <w:sz w:val="16"/>
           <w:szCs w:val="16"/>
@@ -3363,30 +4216,38 @@
     <w:p>
       <w:pPr>
         <w:rPr>
-          <w:rFonts w:cs="Times New Roman"/>
-        </w:rPr>
-      </w:pPr>
-      <w:r>
+          <w:rFonts w:ascii="Arial" w:hAnsi="Arial" w:cs="Arial"/>
+        </w:rPr>
+      </w:pPr>
+      <w:r>
+        <w:rPr>
+          <w:rFonts w:ascii="Arial" w:hAnsi="Arial" w:cs="Arial"/>
+        </w:rPr>
         <w:t xml:space="preserve">Your </w:t>
       </w:r>
       <w:r>
         <w:rPr>
+          <w:rFonts w:ascii="Arial" w:hAnsi="Arial" w:cs="Arial"/>
           <w:b/>
         </w:rPr>
         <w:t>output</w:t>
       </w:r>
       <w:r>
+        <w:rPr>
+          <w:rFonts w:ascii="Arial" w:hAnsi="Arial" w:cs="Arial"/>
+        </w:rPr>
         <w:t xml:space="preserve"> would be as follows:</w:t>
       </w:r>
     </w:p>
     <w:p>
       <w:pPr>
         <w:rPr>
-          <w:rFonts w:cs="Times New Roman"/>
-        </w:rPr>
-      </w:pPr>
-      <w:r>
-        <w:rPr>
+          <w:rFonts w:ascii="Arial" w:hAnsi="Arial" w:cs="Arial"/>
+        </w:rPr>
+      </w:pPr>
+      <w:r>
+        <w:rPr>
+          <w:rFonts w:ascii="Arial" w:hAnsi="Arial" w:cs="Arial"/>
           <w:noProof/>
         </w:rPr>
         <w:drawing>
@@ -3427,91 +4288,117 @@
       </w:r>
     </w:p>
     <w:p>
-      <w:r>
+      <w:pPr>
+        <w:rPr>
+          <w:rFonts w:ascii="Arial" w:hAnsi="Arial" w:cs="Arial"/>
+        </w:rPr>
+      </w:pPr>
+      <w:r>
+        <w:rPr>
+          <w:rFonts w:ascii="Arial" w:hAnsi="Arial" w:cs="Arial"/>
+        </w:rPr>
         <w:t>Note: To avoid additional point deductions; remember to submit both code and output.</w:t>
       </w:r>
     </w:p>
     <w:p>
-      <w:r>
+      <w:pPr>
+        <w:rPr>
+          <w:rFonts w:ascii="Arial" w:hAnsi="Arial" w:cs="Arial"/>
+        </w:rPr>
+      </w:pPr>
+      <w:r>
+        <w:rPr>
+          <w:rFonts w:ascii="Arial" w:hAnsi="Arial" w:cs="Arial"/>
+        </w:rPr>
         <w:t>&gt;&gt;&gt;</w:t>
       </w:r>
     </w:p>
-    <w:p/>
-    <w:p>
-      <w:r>
-        <w:rPr>
+    <w:p>
+      <w:pPr>
+        <w:rPr>
+          <w:rFonts w:ascii="Arial" w:hAnsi="Arial" w:cs="Arial"/>
+        </w:rPr>
+      </w:pPr>
+    </w:p>
+    <w:p>
+      <w:pPr>
+        <w:rPr>
+          <w:rFonts w:ascii="Arial" w:hAnsi="Arial" w:cs="Arial"/>
+        </w:rPr>
+      </w:pPr>
+      <w:r>
+        <w:rPr>
+          <w:rFonts w:ascii="Arial" w:hAnsi="Arial" w:cs="Arial"/>
           <w:b/>
         </w:rPr>
         <w:t>b)</w:t>
       </w:r>
       <w:r>
+        <w:rPr>
+          <w:rFonts w:ascii="Arial" w:hAnsi="Arial" w:cs="Arial"/>
+        </w:rPr>
         <w:t xml:space="preserve"> Be sure to show completion of Security Injections by providing Screen shots of (or copy and paste) your Security Injection completion </w:t>
       </w:r>
       <w:r>
         <w:rPr>
-          <w:b/>
-        </w:rPr>
-        <w:t>Certificate</w:t>
-      </w:r>
-      <w:r>
-        <w:rPr>
-          <w:b/>
+          <w:rFonts w:ascii="Arial" w:hAnsi="Arial" w:cs="Arial"/>
+          <w:b/>
+        </w:rPr>
+        <w:t xml:space="preserve">Certificate </w:t>
+      </w:r>
+      <w:r>
+        <w:rPr>
+          <w:rFonts w:ascii="Arial" w:hAnsi="Arial" w:cs="Arial"/>
+        </w:rPr>
+        <w:t>above</w:t>
+      </w:r>
+      <w:r>
+        <w:rPr>
+          <w:rFonts w:ascii="Arial" w:hAnsi="Arial" w:cs="Arial"/>
+          <w:b/>
+        </w:rPr>
+        <w:t xml:space="preserve">. </w:t>
+      </w:r>
+      <w:r>
+        <w:rPr>
+          <w:rFonts w:ascii="Arial" w:hAnsi="Arial" w:cs="Arial"/>
+          <w:b/>
+          <w:color w:val="FF0000"/>
+        </w:rPr>
+        <w:t>Do not</w:t>
+      </w:r>
+      <w:r>
+        <w:rPr>
+          <w:rFonts w:ascii="Arial" w:hAnsi="Arial" w:cs="Arial"/>
+          <w:b/>
+        </w:rPr>
+        <w:t xml:space="preserve"> email me your certificate.</w:t>
+      </w:r>
+      <w:r>
+        <w:rPr>
+          <w:rFonts w:ascii="Arial" w:hAnsi="Arial" w:cs="Arial"/>
         </w:rPr>
         <w:t xml:space="preserve"> </w:t>
       </w:r>
-      <w:r>
-        <w:t>above</w:t>
-      </w:r>
-      <w:r>
-        <w:rPr>
-          <w:b/>
-        </w:rPr>
-        <w:t xml:space="preserve">. </w:t>
-      </w:r>
-      <w:r>
-        <w:rPr>
-          <w:b/>
-          <w:color w:val="FF0000"/>
-        </w:rPr>
-        <w:t>Do not</w:t>
-      </w:r>
-      <w:r>
-        <w:rPr>
-          <w:b/>
-        </w:rPr>
-        <w:t xml:space="preserve"> email me your certificate.</w:t>
-      </w:r>
-      <w:r>
-        <w:t xml:space="preserve"> </w:t>
-      </w:r>
-    </w:p>
-    <w:p>
-      <w:r>
-        <w:rPr>
-          <w:b/>
-        </w:rPr>
-        <w:t xml:space="preserve">c) </w:t>
-      </w:r>
-      <w:r>
-        <w:rPr>
-          <w:b/>
-        </w:rPr>
-        <w:t xml:space="preserve">Late policy: </w:t>
-      </w:r>
-      <w:r>
-        <w:t xml:space="preserve">Late submissions will receive a zero grade. Get help during the week so </w:t>
-      </w:r>
-      <w:r>
-        <w:t xml:space="preserve">that </w:t>
-      </w:r>
-      <w:r>
-        <w:t xml:space="preserve">you can submit </w:t>
-      </w:r>
-      <w:r>
-        <w:t>o</w:t>
-      </w:r>
-      <w:r>
-        <w:t>n time.</w:t>
+    </w:p>
+    <w:p>
+      <w:pPr>
+        <w:rPr>
+          <w:rFonts w:ascii="Arial" w:hAnsi="Arial" w:cs="Arial"/>
+        </w:rPr>
+      </w:pPr>
+      <w:r>
+        <w:rPr>
+          <w:rFonts w:ascii="Arial" w:hAnsi="Arial" w:cs="Arial"/>
+          <w:b/>
+        </w:rPr>
+        <w:t xml:space="preserve">c) Late policy: </w:t>
+      </w:r>
+      <w:r>
+        <w:rPr>
+          <w:rFonts w:ascii="Arial" w:hAnsi="Arial" w:cs="Arial"/>
+        </w:rPr>
+        <w:t>Late submissions will receive a zero grade. Get help during the week so that you can submit on time.</w:t>
       </w:r>
     </w:p>
     <w:sectPr>
@@ -4625,6 +5512,119 @@
     </w:lvl>
   </w:abstractNum>
   <w:abstractNum w:abstractNumId="10" w15:restartNumberingAfterBreak="0">
+    <w:nsid w:val="4FAD61CE"/>
+    <w:multiLevelType w:val="hybridMultilevel"/>
+    <w:tmpl w:val="C360C81A"/>
+    <w:lvl w:ilvl="0" w:tplc="0409000D">
+      <w:start w:val="1"/>
+      <w:numFmt w:val="bullet"/>
+      <w:lvlText w:val=""/>
+      <w:lvlJc w:val="left"/>
+      <w:pPr>
+        <w:ind w:left="1440" w:hanging="360"/>
+      </w:pPr>
+      <w:rPr>
+        <w:rFonts w:ascii="Wingdings" w:hAnsi="Wingdings" w:hint="default"/>
+      </w:rPr>
+    </w:lvl>
+    <w:lvl w:ilvl="1" w:tplc="04090003" w:tentative="1">
+      <w:start w:val="1"/>
+      <w:numFmt w:val="bullet"/>
+      <w:lvlText w:val="o"/>
+      <w:lvlJc w:val="left"/>
+      <w:pPr>
+        <w:ind w:left="2160" w:hanging="360"/>
+      </w:pPr>
+      <w:rPr>
+        <w:rFonts w:ascii="Courier New" w:hAnsi="Courier New" w:cs="Courier New" w:hint="default"/>
+      </w:rPr>
+    </w:lvl>
+    <w:lvl w:ilvl="2" w:tplc="04090005" w:tentative="1">
+      <w:start w:val="1"/>
+      <w:numFmt w:val="bullet"/>
+      <w:lvlText w:val=""/>
+      <w:lvlJc w:val="left"/>
+      <w:pPr>
+        <w:ind w:left="2880" w:hanging="360"/>
+      </w:pPr>
+      <w:rPr>
+        <w:rFonts w:ascii="Wingdings" w:hAnsi="Wingdings" w:hint="default"/>
+      </w:rPr>
+    </w:lvl>
+    <w:lvl w:ilvl="3" w:tplc="04090001" w:tentative="1">
+      <w:start w:val="1"/>
+      <w:numFmt w:val="bullet"/>
+      <w:lvlText w:val=""/>
+      <w:lvlJc w:val="left"/>
+      <w:pPr>
+        <w:ind w:left="3600" w:hanging="360"/>
+      </w:pPr>
+      <w:rPr>
+        <w:rFonts w:ascii="Symbol" w:hAnsi="Symbol" w:hint="default"/>
+      </w:rPr>
+    </w:lvl>
+    <w:lvl w:ilvl="4" w:tplc="04090003" w:tentative="1">
+      <w:start w:val="1"/>
+      <w:numFmt w:val="bullet"/>
+      <w:lvlText w:val="o"/>
+      <w:lvlJc w:val="left"/>
+      <w:pPr>
+        <w:ind w:left="4320" w:hanging="360"/>
+      </w:pPr>
+      <w:rPr>
+        <w:rFonts w:ascii="Courier New" w:hAnsi="Courier New" w:cs="Courier New" w:hint="default"/>
+      </w:rPr>
+    </w:lvl>
+    <w:lvl w:ilvl="5" w:tplc="04090005" w:tentative="1">
+      <w:start w:val="1"/>
+      <w:numFmt w:val="bullet"/>
+      <w:lvlText w:val=""/>
+      <w:lvlJc w:val="left"/>
+      <w:pPr>
+        <w:ind w:left="5040" w:hanging="360"/>
+      </w:pPr>
+      <w:rPr>
+        <w:rFonts w:ascii="Wingdings" w:hAnsi="Wingdings" w:hint="default"/>
+      </w:rPr>
+    </w:lvl>
+    <w:lvl w:ilvl="6" w:tplc="04090001" w:tentative="1">
+      <w:start w:val="1"/>
+      <w:numFmt w:val="bullet"/>
+      <w:lvlText w:val=""/>
+      <w:lvlJc w:val="left"/>
+      <w:pPr>
+        <w:ind w:left="5760" w:hanging="360"/>
+      </w:pPr>
+      <w:rPr>
+        <w:rFonts w:ascii="Symbol" w:hAnsi="Symbol" w:hint="default"/>
+      </w:rPr>
+    </w:lvl>
+    <w:lvl w:ilvl="7" w:tplc="04090003" w:tentative="1">
+      <w:start w:val="1"/>
+      <w:numFmt w:val="bullet"/>
+      <w:lvlText w:val="o"/>
+      <w:lvlJc w:val="left"/>
+      <w:pPr>
+        <w:ind w:left="6480" w:hanging="360"/>
+      </w:pPr>
+      <w:rPr>
+        <w:rFonts w:ascii="Courier New" w:hAnsi="Courier New" w:cs="Courier New" w:hint="default"/>
+      </w:rPr>
+    </w:lvl>
+    <w:lvl w:ilvl="8" w:tplc="04090005" w:tentative="1">
+      <w:start w:val="1"/>
+      <w:numFmt w:val="bullet"/>
+      <w:lvlText w:val=""/>
+      <w:lvlJc w:val="left"/>
+      <w:pPr>
+        <w:ind w:left="7200" w:hanging="360"/>
+      </w:pPr>
+      <w:rPr>
+        <w:rFonts w:ascii="Wingdings" w:hAnsi="Wingdings" w:hint="default"/>
+      </w:rPr>
+    </w:lvl>
+  </w:abstractNum>
+  <w:abstractNum w:abstractNumId="11" w15:restartNumberingAfterBreak="0">
     <w:nsid w:val="5F994E6F"/>
     <w:multiLevelType w:val="hybridMultilevel"/>
     <w:tmpl w:val="963E2C26"/>
@@ -4714,7 +5714,7 @@
       </w:pPr>
     </w:lvl>
   </w:abstractNum>
-  <w:abstractNum w:abstractNumId="11" w15:restartNumberingAfterBreak="0">
+  <w:abstractNum w:abstractNumId="12" w15:restartNumberingAfterBreak="0">
     <w:nsid w:val="71290D06"/>
     <w:multiLevelType w:val="hybridMultilevel"/>
     <w:tmpl w:val="BE2A0BEC"/>
@@ -4803,7 +5803,7 @@
       </w:pPr>
     </w:lvl>
   </w:abstractNum>
-  <w:abstractNum w:abstractNumId="12" w15:restartNumberingAfterBreak="0">
+  <w:abstractNum w:abstractNumId="13" w15:restartNumberingAfterBreak="0">
     <w:nsid w:val="743E3058"/>
     <w:multiLevelType w:val="hybridMultilevel"/>
     <w:tmpl w:val="A19A1DB4"/>
@@ -4892,7 +5892,7 @@
       </w:pPr>
     </w:lvl>
   </w:abstractNum>
-  <w:abstractNum w:abstractNumId="13" w15:restartNumberingAfterBreak="0">
+  <w:abstractNum w:abstractNumId="14" w15:restartNumberingAfterBreak="0">
     <w:nsid w:val="7A42761D"/>
     <w:multiLevelType w:val="hybridMultilevel"/>
     <w:tmpl w:val="A5683704"/>
@@ -4982,19 +5982,19 @@
     <w:abstractNumId w:val="2"/>
   </w:num>
   <w:num w:numId="2" w16cid:durableId="454057227">
-    <w:abstractNumId w:val="13"/>
+    <w:abstractNumId w:val="14"/>
   </w:num>
   <w:num w:numId="3" w16cid:durableId="1553496813">
     <w:abstractNumId w:val="9"/>
   </w:num>
   <w:num w:numId="4" w16cid:durableId="1394741905">
-    <w:abstractNumId w:val="12"/>
+    <w:abstractNumId w:val="13"/>
   </w:num>
   <w:num w:numId="5" w16cid:durableId="1094666771">
     <w:abstractNumId w:val="7"/>
   </w:num>
   <w:num w:numId="6" w16cid:durableId="490759531">
-    <w:abstractNumId w:val="11"/>
+    <w:abstractNumId w:val="12"/>
   </w:num>
   <w:num w:numId="7" w16cid:durableId="2073893460">
     <w:abstractNumId w:val="6"/>
@@ -5015,10 +6015,13 @@
     <w:abstractNumId w:val="4"/>
   </w:num>
   <w:num w:numId="13" w16cid:durableId="1632325120">
-    <w:abstractNumId w:val="10"/>
+    <w:abstractNumId w:val="11"/>
   </w:num>
   <w:num w:numId="14" w16cid:durableId="1347512940">
     <w:abstractNumId w:val="3"/>
+  </w:num>
+  <w:num w:numId="15" w16cid:durableId="1904874085">
+    <w:abstractNumId w:val="10"/>
   </w:num>
 </w:numbering>
 </file>

</xml_diff>